<commit_message>
if gen2:24 is not part of words of Adam, he would not be deserved to be punished.
</commit_message>
<xml_diff>
--- a/thesis/weid/htmdoc/proj/IsGen224aNarrative/release-aftermodified.docx
+++ b/thesis/weid/htmdoc/proj/IsGen224aNarrative/release-aftermodified.docx
@@ -435,7 +435,25 @@
         <w:rPr>
           <w:color w:val="222222"/>
         </w:rPr>
-        <w:t>April 29, 2021</w:t>
+        <w:t xml:space="preserve">April </w:t>
+      </w:r>
+      <w:r>
+        <w:rPr>
+          <w:color w:val="222222"/>
+        </w:rPr>
+        <w:t>30</w:t>
+      </w:r>
+      <w:r>
+        <w:rPr>
+          <w:color w:val="222222"/>
+        </w:rPr>
+        <w:t>, 2021</w:t>
+      </w:r>
+      <w:r>
+        <w:rPr>
+          <w:color w:val="222222"/>
+        </w:rPr>
+        <w:br/>
       </w:r>
     </w:p>
     <w:p>
@@ -6201,7 +6219,21 @@
           <w:b/>
           <w:bCs/>
         </w:rPr>
-        <w:t>The First Broken Human Family After the Fall:</w:t>
+        <w:t xml:space="preserve">The </w:t>
+      </w:r>
+      <w:r>
+        <w:rPr>
+          <w:b/>
+          <w:bCs/>
+        </w:rPr>
+        <w:t>Origin of the</w:t>
+      </w:r>
+      <w:r>
+        <w:rPr>
+          <w:b/>
+          <w:bCs/>
+        </w:rPr>
+        <w:t xml:space="preserve"> Broken Human Family:</w:t>
       </w:r>
     </w:p>
     <w:p>
@@ -6222,10 +6254,6 @@
     <w:p>
       <w:pPr>
         <w:spacing w:line="480" w:lineRule="auto"/>
-        <w:rPr>
-          <w:color w:val="000000"/>
-          <w:shd w:val="clear" w:color="auto" w:fill="FFFFFF"/>
-        </w:rPr>
       </w:pPr>
       <w:r>
         <w:rPr>
@@ -6243,28 +6271,221 @@
       <w:pPr>
         <w:spacing w:line="480" w:lineRule="auto"/>
         <w:rPr>
-          <w:color w:val="000000"/>
-          <w:shd w:val="clear" w:color="auto" w:fill="FFFFFF"/>
-        </w:rPr>
-      </w:pPr>
-      <w:r>
-        <w:rPr>
-          <w:color w:val="000000"/>
-          <w:shd w:val="clear" w:color="auto" w:fill="FFFFFF"/>
+          <w:b/>
+          <w:bCs/>
+          <w:color w:val="000000"/>
+          <w:shd w:val="clear" w:color="auto" w:fill="FFFFFF"/>
+        </w:rPr>
+      </w:pPr>
+      <w:r>
+        <w:rPr>
+          <w:b/>
+          <w:bCs/>
+        </w:rPr>
+        <w:t xml:space="preserve">The </w:t>
+      </w:r>
+      <w:r>
+        <w:rPr>
+          <w:b/>
+          <w:bCs/>
+        </w:rPr>
+        <w:t>Origin of the</w:t>
+      </w:r>
+      <w:r>
+        <w:rPr>
+          <w:b/>
+          <w:bCs/>
         </w:rPr>
         <w:t xml:space="preserve"> </w:t>
       </w:r>
-    </w:p>
-    <w:p>
-      <w:pPr>
-        <w:spacing w:line="480" w:lineRule="auto"/>
-        <w:rPr>
-          <w:color w:val="000000"/>
-          <w:shd w:val="clear" w:color="auto" w:fill="FFFFFF"/>
-        </w:rPr>
-      </w:pPr>
-      <w:r>
-        <w:rPr>
+      <w:r>
+        <w:rPr>
+          <w:b/>
+          <w:bCs/>
+        </w:rPr>
+        <w:t>Punishment:</w:t>
+      </w:r>
+    </w:p>
+    <w:p>
+      <w:pPr>
+        <w:spacing w:line="480" w:lineRule="auto"/>
+        <w:rPr>
+          <w:color w:val="000000"/>
+          <w:shd w:val="clear" w:color="auto" w:fill="FFFFFF"/>
+        </w:rPr>
+      </w:pPr>
+      <w:r>
+        <w:rPr>
+          <w:color w:val="000000"/>
+          <w:shd w:val="clear" w:color="auto" w:fill="FFFFFF"/>
+        </w:rPr>
+        <w:tab/>
+      </w:r>
+      <w:r>
+        <w:rPr>
+          <w:color w:val="000000"/>
+          <w:shd w:val="clear" w:color="auto" w:fill="FFFFFF"/>
+        </w:rPr>
+        <w:t xml:space="preserve">Genesis 2:24 must be the word of Adam. </w:t>
+      </w:r>
+      <w:r>
+        <w:rPr>
+          <w:color w:val="000000"/>
+          <w:shd w:val="clear" w:color="auto" w:fill="FFFFFF"/>
+        </w:rPr>
+        <w:t xml:space="preserve">The story in Genesis 3 clearly shows that it is Eve rather than Adam who listened </w:t>
+      </w:r>
+      <w:r>
+        <w:rPr>
+          <w:color w:val="000000"/>
+          <w:shd w:val="clear" w:color="auto" w:fill="FFFFFF"/>
+        </w:rPr>
+        <w:t>to the Serpent to</w:t>
+      </w:r>
+      <w:r>
+        <w:rPr>
+          <w:color w:val="000000"/>
+          <w:shd w:val="clear" w:color="auto" w:fill="FFFFFF"/>
+        </w:rPr>
+        <w:t xml:space="preserve"> </w:t>
+      </w:r>
+      <w:r>
+        <w:rPr>
+          <w:color w:val="000000"/>
+          <w:shd w:val="clear" w:color="auto" w:fill="FFFFFF"/>
+        </w:rPr>
+        <w:t>eat</w:t>
+      </w:r>
+      <w:r>
+        <w:rPr>
+          <w:color w:val="000000"/>
+          <w:shd w:val="clear" w:color="auto" w:fill="FFFFFF"/>
+        </w:rPr>
+        <w:t xml:space="preserve"> the forbidden fruits. But Adam</w:t>
+      </w:r>
+      <w:r>
+        <w:rPr>
+          <w:color w:val="000000"/>
+          <w:shd w:val="clear" w:color="auto" w:fill="FFFFFF"/>
+        </w:rPr>
+        <w:t xml:space="preserve"> </w:t>
+      </w:r>
+      <w:r>
+        <w:rPr>
+          <w:color w:val="000000"/>
+          <w:shd w:val="clear" w:color="auto" w:fill="FFFFFF"/>
+        </w:rPr>
+        <w:t xml:space="preserve">was </w:t>
+      </w:r>
+      <w:r>
+        <w:rPr>
+          <w:color w:val="000000"/>
+          <w:shd w:val="clear" w:color="auto" w:fill="FFFFFF"/>
+        </w:rPr>
+        <w:t>first questioned and blamed to lead to punishment</w:t>
+      </w:r>
+      <w:r>
+        <w:rPr>
+          <w:color w:val="000000"/>
+          <w:shd w:val="clear" w:color="auto" w:fill="FFFFFF"/>
+        </w:rPr>
+        <w:t>.</w:t>
+      </w:r>
+      <w:r>
+        <w:rPr>
+          <w:color w:val="000000"/>
+          <w:shd w:val="clear" w:color="auto" w:fill="FFFFFF"/>
+        </w:rPr>
+        <w:t xml:space="preserve"> If </w:t>
+      </w:r>
+      <w:r>
+        <w:rPr>
+          <w:color w:val="000000"/>
+          <w:shd w:val="clear" w:color="auto" w:fill="FFFFFF"/>
+        </w:rPr>
+        <w:t>Genesis 2:24</w:t>
+      </w:r>
+      <w:r>
+        <w:rPr>
+          <w:color w:val="000000"/>
+          <w:shd w:val="clear" w:color="auto" w:fill="FFFFFF"/>
+        </w:rPr>
+        <w:t xml:space="preserve"> is not the words of Adam, he was </w:t>
+      </w:r>
+      <w:r>
+        <w:rPr>
+          <w:color w:val="000000"/>
+          <w:shd w:val="clear" w:color="auto" w:fill="FFFFFF"/>
+        </w:rPr>
+        <w:lastRenderedPageBreak/>
+        <w:t>not responsible for the fall. Adam did not need to argue to the Lord</w:t>
+      </w:r>
+      <w:r>
+        <w:rPr>
+          <w:color w:val="000000"/>
+          <w:shd w:val="clear" w:color="auto" w:fill="FFFFFF"/>
+        </w:rPr>
+        <w:t xml:space="preserve"> if he did not ever say that he w</w:t>
+      </w:r>
+      <w:r>
+        <w:rPr>
+          <w:color w:val="000000"/>
+          <w:shd w:val="clear" w:color="auto" w:fill="FFFFFF"/>
+        </w:rPr>
+        <w:t>ou</w:t>
+      </w:r>
+      <w:r>
+        <w:rPr>
+          <w:color w:val="000000"/>
+          <w:shd w:val="clear" w:color="auto" w:fill="FFFFFF"/>
+        </w:rPr>
+        <w:t>l</w:t>
+      </w:r>
+      <w:r>
+        <w:rPr>
+          <w:color w:val="000000"/>
+          <w:shd w:val="clear" w:color="auto" w:fill="FFFFFF"/>
+        </w:rPr>
+        <w:t>d</w:t>
+      </w:r>
+      <w:r>
+        <w:rPr>
+          <w:color w:val="000000"/>
+          <w:shd w:val="clear" w:color="auto" w:fill="FFFFFF"/>
+        </w:rPr>
+        <w:t xml:space="preserve"> cling to the women to be united as one. </w:t>
+      </w:r>
+      <w:r>
+        <w:rPr>
+          <w:color w:val="000000"/>
+          <w:shd w:val="clear" w:color="auto" w:fill="FFFFFF"/>
+        </w:rPr>
+        <w:t>God would not punish him if he did not know it.</w:t>
+      </w:r>
+    </w:p>
+    <w:p>
+      <w:pPr>
+        <w:spacing w:line="480" w:lineRule="auto"/>
+        <w:rPr>
+          <w:color w:val="000000"/>
+          <w:shd w:val="clear" w:color="auto" w:fill="FFFFFF"/>
+        </w:rPr>
+      </w:pPr>
+    </w:p>
+    <w:p>
+      <w:pPr>
+        <w:spacing w:line="480" w:lineRule="auto"/>
+        <w:rPr>
+          <w:b/>
+          <w:bCs/>
+          <w:color w:val="000000"/>
+          <w:shd w:val="clear" w:color="auto" w:fill="FFFFFF"/>
+        </w:rPr>
+      </w:pPr>
+      <w:r>
+        <w:rPr>
+          <w:b/>
+          <w:bCs/>
           <w:color w:val="000000"/>
           <w:shd w:val="clear" w:color="auto" w:fill="FFFFFF"/>
         </w:rPr>
@@ -6284,100 +6505,100 @@
           <w:color w:val="000000"/>
           <w:shd w:val="clear" w:color="auto" w:fill="FFFFFF"/>
         </w:rPr>
+        <w:tab/>
+        <w:t xml:space="preserve">There are two results of the origin of the human family dependent on whether Genesis 2:24 is narrative or not. In narrative case, it concludes that the first family was a tragedy full of pain; there is no reason to keep it. </w:t>
+      </w:r>
+    </w:p>
+    <w:p>
+      <w:pPr>
+        <w:spacing w:line="480" w:lineRule="auto"/>
+        <w:rPr>
+          <w:color w:val="000000"/>
+          <w:shd w:val="clear" w:color="auto" w:fill="FFFFFF"/>
+        </w:rPr>
+      </w:pPr>
+      <w:r>
+        <w:rPr>
+          <w:color w:val="000000"/>
+          <w:shd w:val="clear" w:color="auto" w:fill="FFFFFF"/>
+        </w:rPr>
+        <w:tab/>
+        <w:t xml:space="preserve">In another case, the primitive nuclear family is a perfect prototype. </w:t>
+      </w:r>
+      <w:r>
+        <w:t xml:space="preserve">God Himself is part of the origin of the human nuclear family. God is the origin of the father and mother. The origin of the human family is the origin of the church, and the origin of the kingdom of heaven. </w:t>
+      </w:r>
+      <w:r>
+        <w:rPr>
+          <w:color w:val="000000"/>
+          <w:shd w:val="clear" w:color="auto" w:fill="FFFFFF"/>
+        </w:rPr>
+        <w:t xml:space="preserve">However, it has the question: who are the father and mother? </w:t>
+      </w:r>
+    </w:p>
+    <w:p>
+      <w:pPr>
+        <w:spacing w:line="480" w:lineRule="auto"/>
+      </w:pPr>
+      <w:r>
+        <w:tab/>
+        <w:t xml:space="preserve">Due to two different families, the verbs (‘leave’ and ‘cleave’) and familial words in Genesis 2:24 would have different meanings.  </w:t>
+      </w:r>
+    </w:p>
+    <w:p>
+      <w:pPr>
+        <w:spacing w:line="480" w:lineRule="auto"/>
+        <w:rPr>
+          <w:b/>
+          <w:bCs/>
+          <w:u w:val="single"/>
+        </w:rPr>
+      </w:pPr>
+      <w:r>
+        <w:br/>
+      </w:r>
+      <w:r>
+        <w:rPr>
+          <w:b/>
+          <w:bCs/>
+          <w:u w:val="single"/>
+        </w:rPr>
+        <w:t>5. Origin of ‘Father’ and ‘Mother’</w:t>
+      </w:r>
+    </w:p>
+    <w:p>
+      <w:pPr>
+        <w:spacing w:line="480" w:lineRule="auto"/>
+      </w:pPr>
+      <w:r>
+        <w:tab/>
+        <w:t xml:space="preserve">From the previous theories review, it shows that a main reason for denying Genesis 2:24 as part of speech of Adam, is because the first man did not have father and mother. The first man had no concept about father and mother. However, this study argues that the words ‘father’ and ‘mother’ in Genesis 2:24 are the names for God. The original biblical concept of father and mother is different from the concept of father and mother used in the cultures. Readers should not use the pre-occupied knowledge from human culture to examine the verse.  </w:t>
+      </w:r>
+    </w:p>
+    <w:p>
+      <w:pPr>
+        <w:spacing w:line="480" w:lineRule="auto"/>
+        <w:rPr>
+          <w:b/>
+          <w:bCs/>
+        </w:rPr>
+      </w:pPr>
+      <w:r>
+        <w:br/>
+      </w:r>
+      <w:r>
+        <w:rPr>
+          <w:b/>
+          <w:bCs/>
+        </w:rPr>
+        <w:t>A. Adam had parent</w:t>
+      </w:r>
+      <w:r>
+        <w:br/>
+      </w:r>
+      <w:r>
         <w:lastRenderedPageBreak/>
         <w:tab/>
-        <w:t xml:space="preserve">There are two results of the origin of the human family dependent on whether Genesis 2:24 is narrative or not. In narrative case, it concludes that the first family was a tragedy full of pain; there is no reason to keep it. </w:t>
-      </w:r>
-    </w:p>
-    <w:p>
-      <w:pPr>
-        <w:spacing w:line="480" w:lineRule="auto"/>
-        <w:rPr>
-          <w:color w:val="000000"/>
-          <w:shd w:val="clear" w:color="auto" w:fill="FFFFFF"/>
-        </w:rPr>
-      </w:pPr>
-      <w:r>
-        <w:rPr>
-          <w:color w:val="000000"/>
-          <w:shd w:val="clear" w:color="auto" w:fill="FFFFFF"/>
-        </w:rPr>
-        <w:tab/>
-        <w:t xml:space="preserve">In another case, the primitive nuclear family is a perfect prototype. </w:t>
-      </w:r>
-      <w:r>
-        <w:t xml:space="preserve">God Himself is part of the origin of the human nuclear family. God is the origin of the father and mother. The origin of the human family is the origin of the church, and the origin of the kingdom of heaven. </w:t>
-      </w:r>
-      <w:r>
-        <w:rPr>
-          <w:color w:val="000000"/>
-          <w:shd w:val="clear" w:color="auto" w:fill="FFFFFF"/>
-        </w:rPr>
-        <w:t xml:space="preserve">However, it has the question: who are the father and mother? </w:t>
-      </w:r>
-    </w:p>
-    <w:p>
-      <w:pPr>
-        <w:spacing w:line="480" w:lineRule="auto"/>
-      </w:pPr>
-      <w:r>
-        <w:tab/>
-        <w:t xml:space="preserve">Due to two different families, the verbs (‘leave’ and ‘cleave’) and familial words in Genesis 2:24 would have different meanings.  </w:t>
-      </w:r>
-    </w:p>
-    <w:p>
-      <w:pPr>
-        <w:spacing w:line="480" w:lineRule="auto"/>
-        <w:rPr>
-          <w:b/>
-          <w:bCs/>
-          <w:u w:val="single"/>
-        </w:rPr>
-      </w:pPr>
-      <w:r>
-        <w:br/>
-      </w:r>
-      <w:r>
-        <w:rPr>
-          <w:b/>
-          <w:bCs/>
-          <w:u w:val="single"/>
-        </w:rPr>
-        <w:t>5. Origin of ‘Father’ and ‘Mother’</w:t>
-      </w:r>
-    </w:p>
-    <w:p>
-      <w:pPr>
-        <w:spacing w:line="480" w:lineRule="auto"/>
-      </w:pPr>
-      <w:r>
-        <w:tab/>
-        <w:t xml:space="preserve">From the previous theories review, it shows that a main reason for denying Genesis 2:24 as part of speech of Adam, is because the first man did not have father and mother. The first man had no concept about father and mother. However, this study argues that the words ‘father’ and ‘mother’ in Genesis 2:24 are the names for God. The original biblical concept of father and mother is different from the concept of father and mother used in the cultures. Readers should not use the pre-occupied knowledge from human culture to examine the verse.  </w:t>
-      </w:r>
-    </w:p>
-    <w:p>
-      <w:pPr>
-        <w:spacing w:line="480" w:lineRule="auto"/>
-        <w:rPr>
-          <w:b/>
-          <w:bCs/>
-        </w:rPr>
-      </w:pPr>
-      <w:r>
-        <w:br/>
-      </w:r>
-      <w:r>
-        <w:rPr>
-          <w:b/>
-          <w:bCs/>
-        </w:rPr>
-        <w:t>A. Adam had parent</w:t>
-      </w:r>
-      <w:r>
-        <w:br/>
-      </w:r>
-      <w:r>
-        <w:tab/>
         <w:t xml:space="preserve">Luke clearly states that Adam was the son of God in the family tree of Jesus (Luk3:23-38),  "the son of Kenan, the son of </w:t>
       </w:r>
       <w:proofErr w:type="spellStart"/>
@@ -6396,50 +6617,497 @@
         <w:t>Adam, the son of God</w:t>
       </w:r>
       <w:r>
-        <w:t xml:space="preserve">." (Luk3:38 NIV) In another word, Adam and Eve are not orphans, and they have a parent who was </w:t>
+        <w:t>." (Luk3:38 NIV) In another word, Adam and Eve are not orphans, and they have a parent who was the Creator God.</w:t>
+      </w:r>
+      <w:r>
+        <w:rPr>
+          <w:b/>
+          <w:bCs/>
+        </w:rPr>
+        <w:t xml:space="preserve"> </w:t>
+      </w:r>
+      <w:r>
+        <w:t>The dilemma needed to solve for the verse is how ‘father and mother” and God are inextricably linked.</w:t>
+      </w:r>
+    </w:p>
+    <w:p>
+      <w:pPr>
+        <w:spacing w:line="480" w:lineRule="auto"/>
+      </w:pPr>
+      <w:r>
+        <w:tab/>
+        <w:t xml:space="preserve">Even Genesis 2:24 is considered as a conclusive command, a standalone narrative inserted or added by Moses and inspired from God, the command has to apply to Adam and Eve too because Jesus considered that it is a global principle for whole humanity since the beginning (Mat19:6).  It is still necessary to investigate who were the father and mother of Adam. </w:t>
+      </w:r>
+      <w:r>
+        <w:br/>
+      </w:r>
+      <w:r>
+        <w:br/>
+      </w:r>
+      <w:r>
+        <w:rPr>
+          <w:b/>
+          <w:bCs/>
+        </w:rPr>
+        <w:t>B. ‘Mother’ : Familial Name for the Creator</w:t>
+      </w:r>
+      <w:r>
+        <w:br/>
+      </w:r>
+      <w:r>
+        <w:tab/>
+        <w:t>There are evidences to show that the familial term ‘mother’ in Genesis 2:24 refers to the name of the Lord (</w:t>
+      </w:r>
+      <w:proofErr w:type="spellStart"/>
+      <w:r>
+        <w:t>Yehweh</w:t>
+      </w:r>
+      <w:proofErr w:type="spellEnd"/>
+      <w:r>
+        <w:t xml:space="preserve">). </w:t>
+      </w:r>
+    </w:p>
+    <w:p>
+      <w:pPr>
+        <w:spacing w:line="480" w:lineRule="auto"/>
+      </w:pPr>
+      <w:r>
+        <w:tab/>
+        <w:t>(1) ‘Eve’ and '</w:t>
+      </w:r>
+      <w:proofErr w:type="spellStart"/>
+      <w:r>
+        <w:t>Yehweh</w:t>
+      </w:r>
+      <w:proofErr w:type="spellEnd"/>
+      <w:r>
+        <w:t xml:space="preserve">’ are closely related in Hebrew etymology (see the table: </w:t>
+      </w:r>
+      <w:r>
+        <w:rPr>
+          <w:i/>
+          <w:iCs/>
+        </w:rPr>
+        <w:t>Form of Address of God</w:t>
+      </w:r>
+      <w:r>
+        <w:t xml:space="preserve"> and </w:t>
+      </w:r>
+      <w:r>
+        <w:rPr>
+          <w:i/>
+          <w:iCs/>
+        </w:rPr>
+        <w:t>Eve Etymology</w:t>
+      </w:r>
+      <w:r>
+        <w:t>)</w:t>
+      </w:r>
+      <w:r>
+        <w:rPr>
+          <w:rStyle w:val="FootnoteReference"/>
+        </w:rPr>
+        <w:footnoteReference w:id="40"/>
+      </w:r>
+      <w:r>
+        <w:t>. ‘Eve’ and ‘</w:t>
+      </w:r>
+      <w:proofErr w:type="spellStart"/>
+      <w:r>
+        <w:t>Yehweh</w:t>
+      </w:r>
+      <w:proofErr w:type="spellEnd"/>
+      <w:r>
+        <w:t xml:space="preserve">’ share the common Hebrew root. “the story of Eve is also the story of the displacing of the Goddess whose name is taken from a form of the Hebrew verb 'to be' by the masculine God, Yahweh, whose name has the same derivation.” </w:t>
+      </w:r>
+      <w:r>
+        <w:rPr>
+          <w:rStyle w:val="FootnoteReference"/>
+        </w:rPr>
+        <w:footnoteReference w:id="41"/>
+      </w:r>
+      <w:r>
+        <w:t xml:space="preserve"> </w:t>
+      </w:r>
+      <w:r>
+        <w:rPr>
+          <w:color w:val="FFFFFF" w:themeColor="background1"/>
+        </w:rPr>
+        <w:t>(</w:t>
+      </w:r>
+      <w:r>
+        <w:rPr>
+          <w:color w:val="FFFFFF" w:themeColor="background1"/>
+          <w:shd w:val="clear" w:color="auto" w:fill="FFFFFF"/>
+        </w:rPr>
+        <w:t>JohnAPhillips1984book</w:t>
+      </w:r>
+      <w:r>
+        <w:rPr>
+          <w:color w:val="FFFFFF" w:themeColor="background1"/>
+        </w:rPr>
+        <w:t>)</w:t>
+      </w:r>
+      <w:r>
+        <w:br/>
+      </w:r>
+      <w:r>
+        <w:tab/>
+        <w:t>(2) After the Fall, Adam renamed his wife from ‘woman’ (</w:t>
+      </w:r>
+      <w:proofErr w:type="spellStart"/>
+      <w:r>
+        <w:t>ish</w:t>
+      </w:r>
+      <w:proofErr w:type="spellEnd"/>
+      <w:r>
+        <w:t xml:space="preserve">-ah) to ‘Eve’ (Gen 3:20). </w:t>
       </w:r>
       <w:r>
         <w:lastRenderedPageBreak/>
-        <w:t>the Creator God.</w:t>
-      </w:r>
-      <w:r>
-        <w:rPr>
-          <w:b/>
-          <w:bCs/>
+        <w:t xml:space="preserve">The word ‘Eve’ means ‘mother of all living,’ which can be found in some human cultures referring to a goddess. </w:t>
+      </w:r>
+      <w:proofErr w:type="spellStart"/>
+      <w:r>
+        <w:t>Kikawada</w:t>
+      </w:r>
+      <w:proofErr w:type="spellEnd"/>
+      <w:r>
+        <w:t xml:space="preserve"> states that,</w:t>
+      </w:r>
+    </w:p>
+    <w:p>
+      <w:pPr>
+        <w:ind w:firstLine="720"/>
+        <w:rPr>
+          <w:color w:val="000000"/>
+          <w:shd w:val="clear" w:color="auto" w:fill="FFFFFF"/>
+        </w:rPr>
+      </w:pPr>
+      <w:r>
+        <w:t>“</w:t>
+      </w:r>
+      <w:r>
+        <w:rPr>
+          <w:color w:val="000000"/>
+          <w:shd w:val="clear" w:color="auto" w:fill="FFFFFF"/>
+        </w:rPr>
+        <w:t xml:space="preserve">The etiological aspect of the name </w:t>
+      </w:r>
+      <w:proofErr w:type="spellStart"/>
+      <w:r>
+        <w:rPr>
+          <w:i/>
+          <w:iCs/>
+          <w:color w:val="000000"/>
+          <w:shd w:val="clear" w:color="auto" w:fill="FFFFFF"/>
+        </w:rPr>
+        <w:t>hawwab</w:t>
+      </w:r>
+      <w:proofErr w:type="spellEnd"/>
+      <w:r>
+        <w:rPr>
+          <w:color w:val="000000"/>
+          <w:shd w:val="clear" w:color="auto" w:fill="FFFFFF"/>
+        </w:rPr>
+        <w:t>, Eve, in Genesis 3:20 deserves another look.</w:t>
+      </w:r>
+    </w:p>
+    <w:p>
+      <w:pPr>
+        <w:ind w:firstLine="720"/>
+        <w:rPr>
+          <w:color w:val="000000"/>
+          <w:shd w:val="clear" w:color="auto" w:fill="FFFFFF"/>
+        </w:rPr>
+      </w:pPr>
+      <w:r>
+        <w:rPr>
+          <w:color w:val="000000"/>
+          <w:shd w:val="clear" w:color="auto" w:fill="FFFFFF"/>
+        </w:rPr>
+        <w:t xml:space="preserve">Jan Heller suspected that the phrase </w:t>
+      </w:r>
+      <w:proofErr w:type="spellStart"/>
+      <w:r>
+        <w:rPr>
+          <w:i/>
+          <w:iCs/>
+          <w:color w:val="000000"/>
+          <w:shd w:val="clear" w:color="auto" w:fill="FFFFFF"/>
+        </w:rPr>
+        <w:t>em</w:t>
+      </w:r>
+      <w:proofErr w:type="spellEnd"/>
+      <w:r>
+        <w:rPr>
+          <w:i/>
+          <w:iCs/>
+          <w:color w:val="000000"/>
+          <w:shd w:val="clear" w:color="auto" w:fill="FFFFFF"/>
+        </w:rPr>
+        <w:t>-</w:t>
+      </w:r>
+      <w:proofErr w:type="spellStart"/>
+      <w:r>
+        <w:rPr>
+          <w:i/>
+          <w:iCs/>
+          <w:color w:val="000000"/>
+          <w:shd w:val="clear" w:color="auto" w:fill="FFFFFF"/>
+        </w:rPr>
+        <w:t>kol</w:t>
+      </w:r>
+      <w:proofErr w:type="spellEnd"/>
+      <w:r>
+        <w:rPr>
+          <w:i/>
+          <w:iCs/>
+          <w:color w:val="000000"/>
+          <w:shd w:val="clear" w:color="auto" w:fill="FFFFFF"/>
+        </w:rPr>
+        <w:t>-bay</w:t>
+      </w:r>
+      <w:r>
+        <w:rPr>
+          <w:color w:val="000000"/>
+          <w:shd w:val="clear" w:color="auto" w:fill="FFFFFF"/>
+        </w:rPr>
+        <w:t>, (mother of all living) itself could be</w:t>
+      </w:r>
+    </w:p>
+    <w:p>
+      <w:pPr>
+        <w:ind w:firstLine="720"/>
+        <w:rPr>
+          <w:color w:val="000000"/>
+          <w:shd w:val="clear" w:color="auto" w:fill="FFFFFF"/>
+        </w:rPr>
+      </w:pPr>
+      <w:r>
+        <w:rPr>
+          <w:color w:val="000000"/>
+          <w:shd w:val="clear" w:color="auto" w:fill="FFFFFF"/>
+        </w:rPr>
+        <w:t>construed as an honorific name or a title for a great lady. Heller speculated that a remote</w:t>
+      </w:r>
+    </w:p>
+    <w:p>
+      <w:pPr>
+        <w:ind w:firstLine="720"/>
+        <w:rPr>
+          <w:color w:val="000000"/>
+          <w:shd w:val="clear" w:color="auto" w:fill="FFFFFF"/>
+        </w:rPr>
+      </w:pPr>
+      <w:r>
+        <w:rPr>
+          <w:color w:val="000000"/>
+          <w:shd w:val="clear" w:color="auto" w:fill="FFFFFF"/>
+        </w:rPr>
+        <w:t>ancestor of the title, 'mother of all the living' may have existed in a cult of the Great</w:t>
+      </w:r>
+    </w:p>
+    <w:p>
+      <w:pPr>
+        <w:ind w:firstLine="720"/>
+        <w:rPr>
+          <w:color w:val="000000"/>
+          <w:shd w:val="clear" w:color="auto" w:fill="FFFFFF"/>
+        </w:rPr>
+      </w:pPr>
+      <w:r>
+        <w:rPr>
+          <w:color w:val="000000"/>
+          <w:shd w:val="clear" w:color="auto" w:fill="FFFFFF"/>
+        </w:rPr>
+        <w:t>Mother or the Mother Goddess, although he did not provide literacy evidence from any</w:t>
+      </w:r>
+    </w:p>
+    <w:p>
+      <w:pPr>
+        <w:ind w:firstLine="720"/>
+        <w:rPr>
+          <w:color w:val="000000"/>
+          <w:shd w:val="clear" w:color="auto" w:fill="FFFFFF"/>
+        </w:rPr>
+      </w:pPr>
+      <w:r>
+        <w:rPr>
+          <w:color w:val="000000"/>
+          <w:shd w:val="clear" w:color="auto" w:fill="FFFFFF"/>
+        </w:rPr>
+        <w:t xml:space="preserve">source to support his conjecture. The recent publication of the Old Babylonian </w:t>
+      </w:r>
+      <w:proofErr w:type="spellStart"/>
+      <w:r>
+        <w:rPr>
+          <w:color w:val="000000"/>
+          <w:shd w:val="clear" w:color="auto" w:fill="FFFFFF"/>
+        </w:rPr>
+        <w:t>Atra-hasis</w:t>
+      </w:r>
+      <w:proofErr w:type="spellEnd"/>
+    </w:p>
+    <w:p>
+      <w:pPr>
+        <w:ind w:firstLine="720"/>
+        <w:rPr>
+          <w:color w:val="000000"/>
+          <w:shd w:val="clear" w:color="auto" w:fill="FFFFFF"/>
+        </w:rPr>
+      </w:pPr>
+      <w:r>
+        <w:rPr>
+          <w:color w:val="000000"/>
+          <w:shd w:val="clear" w:color="auto" w:fill="FFFFFF"/>
+        </w:rPr>
+        <w:t>epic, however, seems to give us a literal as well as a thematic parallel to the Genesis title,</w:t>
+      </w:r>
+    </w:p>
+    <w:p>
+      <w:pPr>
+        <w:ind w:firstLine="720"/>
+        <w:rPr>
+          <w:color w:val="FFFFFF" w:themeColor="background1"/>
+          <w:shd w:val="clear" w:color="auto" w:fill="FFFFFF"/>
+        </w:rPr>
+      </w:pPr>
+      <w:r>
+        <w:rPr>
+          <w:color w:val="000000"/>
+          <w:shd w:val="clear" w:color="auto" w:fill="FFFFFF"/>
+        </w:rPr>
+        <w:t>'mother of all the living.'”</w:t>
+      </w:r>
+      <w:r>
+        <w:rPr>
+          <w:rStyle w:val="FootnoteReference"/>
+          <w:color w:val="000000"/>
+          <w:shd w:val="clear" w:color="auto" w:fill="FFFFFF"/>
+        </w:rPr>
+        <w:footnoteReference w:id="42"/>
+      </w:r>
+      <w:r>
+        <w:rPr>
+          <w:color w:val="000000"/>
+          <w:shd w:val="clear" w:color="auto" w:fill="FFFFFF"/>
+        </w:rPr>
+        <w:t xml:space="preserve">  </w:t>
+      </w:r>
+      <w:r>
+        <w:rPr>
+          <w:color w:val="FFFFFF" w:themeColor="background1"/>
+          <w:shd w:val="clear" w:color="auto" w:fill="FFFFFF"/>
+        </w:rPr>
+        <w:t>(</w:t>
+      </w:r>
+      <w:proofErr w:type="spellStart"/>
+      <w:r>
+        <w:rPr>
+          <w:color w:val="FFFFFF" w:themeColor="background1"/>
+          <w:shd w:val="clear" w:color="auto" w:fill="FFFFFF"/>
+        </w:rPr>
+        <w:t>IsaacMKikawada</w:t>
+      </w:r>
+      <w:proofErr w:type="spellEnd"/>
+    </w:p>
+    <w:p>
+      <w:pPr>
+        <w:ind w:firstLine="720"/>
+        <w:rPr>
+          <w:color w:val="FFFFFF" w:themeColor="background1"/>
+          <w:shd w:val="clear" w:color="auto" w:fill="FFFFFF"/>
+        </w:rPr>
+      </w:pPr>
+    </w:p>
+    <w:p>
+      <w:pPr>
+        <w:spacing w:line="480" w:lineRule="auto"/>
+      </w:pPr>
+      <w:r>
+        <w:rPr>
+          <w:color w:val="000000" w:themeColor="text1"/>
+          <w:shd w:val="clear" w:color="auto" w:fill="FFFFFF"/>
+        </w:rPr>
+        <w:t xml:space="preserve">In an unearthed scripture at </w:t>
+      </w:r>
+      <w:proofErr w:type="spellStart"/>
+      <w:r>
+        <w:rPr>
+          <w:color w:val="000000"/>
+          <w:shd w:val="clear" w:color="auto" w:fill="FFFFFF"/>
+        </w:rPr>
+        <w:t>Huntillet</w:t>
+      </w:r>
+      <w:proofErr w:type="spellEnd"/>
+      <w:r>
+        <w:rPr>
+          <w:color w:val="000000"/>
+          <w:shd w:val="clear" w:color="auto" w:fill="FFFFFF"/>
         </w:rPr>
         <w:t xml:space="preserve"> </w:t>
       </w:r>
-      <w:r>
-        <w:t>The dilemma needed to solve for the verse is how ‘father and mother” and God are inextricably linked.</w:t>
-      </w:r>
-    </w:p>
-    <w:p>
-      <w:pPr>
-        <w:spacing w:line="480" w:lineRule="auto"/>
-      </w:pPr>
-      <w:r>
-        <w:tab/>
-        <w:t xml:space="preserve">Even Genesis 2:24 is considered as a conclusive command, a standalone narrative inserted or added by Moses and inspired from God, the command has to apply to Adam and Eve too because Jesus considered that it is a global principle for whole humanity since the beginning (Mat19:6).  It is still necessary to investigate who were the father and mother of Adam. </w:t>
-      </w:r>
-      <w:r>
-        <w:br/>
-      </w:r>
-      <w:r>
-        <w:br/>
-      </w:r>
-      <w:r>
-        <w:rPr>
-          <w:b/>
-          <w:bCs/>
-        </w:rPr>
-        <w:t>B. ‘Mother’ : Familial Name for the Creator</w:t>
-      </w:r>
-      <w:r>
-        <w:br/>
-      </w:r>
-      <w:r>
-        <w:tab/>
-        <w:t>There are evidences to show that the familial term ‘mother’ in Genesis 2:24 refers to the name of the Lord (</w:t>
+      <w:proofErr w:type="spellStart"/>
+      <w:r>
+        <w:rPr>
+          <w:color w:val="000000"/>
+          <w:shd w:val="clear" w:color="auto" w:fill="FFFFFF"/>
+        </w:rPr>
+        <w:t>Ajrud</w:t>
+      </w:r>
+      <w:proofErr w:type="spellEnd"/>
+      <w:r>
+        <w:rPr>
+          <w:color w:val="000000"/>
+          <w:shd w:val="clear" w:color="auto" w:fill="FFFFFF"/>
+        </w:rPr>
+        <w:t xml:space="preserve"> (9</w:t>
+      </w:r>
+      <w:r>
+        <w:rPr>
+          <w:color w:val="000000"/>
+          <w:shd w:val="clear" w:color="auto" w:fill="FFFFFF"/>
+          <w:vertAlign w:val="superscript"/>
+        </w:rPr>
+        <w:t>th</w:t>
+      </w:r>
+      <w:r>
+        <w:rPr>
+          <w:color w:val="000000"/>
+          <w:shd w:val="clear" w:color="auto" w:fill="FFFFFF"/>
+        </w:rPr>
+        <w:t xml:space="preserve"> century BC site), Eve is translated as Asherah, who is considered as wife of a god.</w:t>
+      </w:r>
+      <w:r>
+        <w:rPr>
+          <w:rStyle w:val="FootnoteReference"/>
+          <w:color w:val="000000"/>
+          <w:shd w:val="clear" w:color="auto" w:fill="FFFFFF"/>
+        </w:rPr>
+        <w:footnoteReference w:id="43"/>
+      </w:r>
+      <w:r>
+        <w:rPr>
+          <w:color w:val="000000"/>
+          <w:shd w:val="clear" w:color="auto" w:fill="FFFFFF"/>
+        </w:rPr>
+        <w:t xml:space="preserve">  It "appears to represent the biblical facet of a continuously evolving effort within ancient Near Eastern culture to name and negotiate between divine and human females' power to give life."</w:t>
+      </w:r>
+      <w:r>
+        <w:rPr>
+          <w:rStyle w:val="FootnoteReference"/>
+          <w:color w:val="000000"/>
+          <w:shd w:val="clear" w:color="auto" w:fill="FFFFFF"/>
+        </w:rPr>
+        <w:footnoteReference w:id="44"/>
+      </w:r>
+      <w:r>
+        <w:br/>
+      </w:r>
+      <w:r>
+        <w:tab/>
+        <w:t>(3) ‘</w:t>
       </w:r>
       <w:proofErr w:type="spellStart"/>
       <w:r>
@@ -6447,16 +7115,7 @@
       </w:r>
       <w:proofErr w:type="spellEnd"/>
       <w:r>
-        <w:t xml:space="preserve">). </w:t>
-      </w:r>
-    </w:p>
-    <w:p>
-      <w:pPr>
-        <w:spacing w:line="480" w:lineRule="auto"/>
-      </w:pPr>
-      <w:r>
-        <w:tab/>
-        <w:t>(1) ‘Eve’ and '</w:t>
+        <w:t>’ is a name of God used by the first woman. When Eve called God after she got the first son Cain (Gen4:1), she used single name ‘</w:t>
       </w:r>
       <w:proofErr w:type="spellStart"/>
       <w:r>
@@ -6464,36 +7123,7 @@
       </w:r>
       <w:proofErr w:type="spellEnd"/>
       <w:r>
-        <w:t xml:space="preserve">’ are closely related in Hebrew etymology (see the table: </w:t>
-      </w:r>
-      <w:r>
-        <w:rPr>
-          <w:i/>
-          <w:iCs/>
-        </w:rPr>
-        <w:t>Form of Address of God</w:t>
-      </w:r>
-      <w:r>
-        <w:t xml:space="preserve"> and </w:t>
-      </w:r>
-      <w:r>
-        <w:rPr>
-          <w:i/>
-          <w:iCs/>
-        </w:rPr>
-        <w:t>Eve Etymology</w:t>
-      </w:r>
-      <w:r>
-        <w:t>)</w:t>
-      </w:r>
-      <w:r>
-        <w:rPr>
-          <w:rStyle w:val="FootnoteReference"/>
-        </w:rPr>
-        <w:footnoteReference w:id="40"/>
-      </w:r>
-      <w:r>
-        <w:t>. ‘Eve’ and ‘</w:t>
+        <w:t>’ rather than the double name ‘</w:t>
       </w:r>
       <w:proofErr w:type="spellStart"/>
       <w:r>
@@ -6501,462 +7131,53 @@
       </w:r>
       <w:proofErr w:type="spellEnd"/>
       <w:r>
-        <w:t xml:space="preserve">’ share the common Hebrew root. “the story of Eve is also the story of the displacing of the Goddess whose name is taken from a form of the Hebrew verb 'to be' by the masculine God, Yahweh, whose name has the same derivation.” </w:t>
-      </w:r>
-      <w:r>
-        <w:rPr>
-          <w:rStyle w:val="FootnoteReference"/>
-        </w:rPr>
-        <w:footnoteReference w:id="41"/>
-      </w:r>
-      <w:r>
-        <w:t xml:space="preserve"> </w:t>
-      </w:r>
-      <w:r>
-        <w:rPr>
-          <w:color w:val="FFFFFF" w:themeColor="background1"/>
-        </w:rPr>
-        <w:t>(</w:t>
-      </w:r>
-      <w:r>
-        <w:rPr>
-          <w:color w:val="FFFFFF" w:themeColor="background1"/>
-          <w:shd w:val="clear" w:color="auto" w:fill="FFFFFF"/>
-        </w:rPr>
-        <w:t>JohnAPhillips1984book</w:t>
-      </w:r>
-      <w:r>
-        <w:rPr>
-          <w:color w:val="FFFFFF" w:themeColor="background1"/>
-        </w:rPr>
-        <w:t>)</w:t>
-      </w:r>
-      <w:r>
-        <w:br/>
-      </w:r>
-      <w:r>
-        <w:tab/>
-        <w:t>(2) After the Fall, Adam renamed his wife from ‘woman’ (</w:t>
-      </w:r>
-      <w:proofErr w:type="spellStart"/>
-      <w:r>
-        <w:t>ish</w:t>
-      </w:r>
-      <w:proofErr w:type="spellEnd"/>
-      <w:r>
-        <w:t xml:space="preserve">-ah) to ‘Eve’ (Gen 3:20). The word ‘Eve’ means ‘mother of all living,’ which can be found in some human cultures referring to a goddess. </w:t>
-      </w:r>
-      <w:proofErr w:type="spellStart"/>
-      <w:r>
-        <w:t>Kikawada</w:t>
-      </w:r>
-      <w:proofErr w:type="spellEnd"/>
-      <w:r>
-        <w:t xml:space="preserve"> states that,</w:t>
-      </w:r>
-    </w:p>
-    <w:p>
-      <w:pPr>
-        <w:ind w:firstLine="720"/>
-        <w:rPr>
-          <w:color w:val="000000"/>
-          <w:shd w:val="clear" w:color="auto" w:fill="FFFFFF"/>
-        </w:rPr>
-      </w:pPr>
-      <w:r>
-        <w:t>“</w:t>
-      </w:r>
-      <w:r>
-        <w:rPr>
-          <w:color w:val="000000"/>
-          <w:shd w:val="clear" w:color="auto" w:fill="FFFFFF"/>
-        </w:rPr>
-        <w:t xml:space="preserve">The etiological aspect of the name </w:t>
-      </w:r>
-      <w:proofErr w:type="spellStart"/>
-      <w:r>
-        <w:rPr>
-          <w:i/>
-          <w:iCs/>
-          <w:color w:val="000000"/>
-          <w:shd w:val="clear" w:color="auto" w:fill="FFFFFF"/>
-        </w:rPr>
-        <w:t>hawwab</w:t>
-      </w:r>
-      <w:proofErr w:type="spellEnd"/>
-      <w:r>
-        <w:rPr>
-          <w:color w:val="000000"/>
-          <w:shd w:val="clear" w:color="auto" w:fill="FFFFFF"/>
-        </w:rPr>
-        <w:t>, Eve, in Genesis 3:20 deserves another look.</w:t>
-      </w:r>
-    </w:p>
-    <w:p>
-      <w:pPr>
-        <w:ind w:firstLine="720"/>
-        <w:rPr>
-          <w:color w:val="000000"/>
-          <w:shd w:val="clear" w:color="auto" w:fill="FFFFFF"/>
-        </w:rPr>
-      </w:pPr>
-      <w:r>
-        <w:rPr>
-          <w:color w:val="000000"/>
-          <w:shd w:val="clear" w:color="auto" w:fill="FFFFFF"/>
-        </w:rPr>
-        <w:t xml:space="preserve">Jan Heller suspected that the phrase </w:t>
-      </w:r>
-      <w:proofErr w:type="spellStart"/>
-      <w:r>
-        <w:rPr>
-          <w:i/>
-          <w:iCs/>
-          <w:color w:val="000000"/>
-          <w:shd w:val="clear" w:color="auto" w:fill="FFFFFF"/>
-        </w:rPr>
-        <w:t>em</w:t>
-      </w:r>
-      <w:proofErr w:type="spellEnd"/>
-      <w:r>
-        <w:rPr>
-          <w:i/>
-          <w:iCs/>
-          <w:color w:val="000000"/>
-          <w:shd w:val="clear" w:color="auto" w:fill="FFFFFF"/>
-        </w:rPr>
-        <w:t>-</w:t>
-      </w:r>
-      <w:proofErr w:type="spellStart"/>
-      <w:r>
-        <w:rPr>
-          <w:i/>
-          <w:iCs/>
-          <w:color w:val="000000"/>
-          <w:shd w:val="clear" w:color="auto" w:fill="FFFFFF"/>
-        </w:rPr>
-        <w:t>kol</w:t>
-      </w:r>
-      <w:proofErr w:type="spellEnd"/>
-      <w:r>
-        <w:rPr>
-          <w:i/>
-          <w:iCs/>
-          <w:color w:val="000000"/>
-          <w:shd w:val="clear" w:color="auto" w:fill="FFFFFF"/>
-        </w:rPr>
-        <w:t>-bay</w:t>
-      </w:r>
-      <w:r>
-        <w:rPr>
-          <w:color w:val="000000"/>
-          <w:shd w:val="clear" w:color="auto" w:fill="FFFFFF"/>
-        </w:rPr>
-        <w:t>, (mother of all living) itself could be</w:t>
-      </w:r>
-    </w:p>
-    <w:p>
-      <w:pPr>
-        <w:ind w:firstLine="720"/>
-        <w:rPr>
-          <w:color w:val="000000"/>
-          <w:shd w:val="clear" w:color="auto" w:fill="FFFFFF"/>
-        </w:rPr>
-      </w:pPr>
-      <w:r>
-        <w:rPr>
-          <w:color w:val="000000"/>
-          <w:shd w:val="clear" w:color="auto" w:fill="FFFFFF"/>
-        </w:rPr>
-        <w:t>construed as an honorific name or a title for a great lady. Heller speculated that a remote</w:t>
-      </w:r>
-    </w:p>
-    <w:p>
-      <w:pPr>
-        <w:ind w:firstLine="720"/>
-        <w:rPr>
-          <w:color w:val="000000"/>
-          <w:shd w:val="clear" w:color="auto" w:fill="FFFFFF"/>
-        </w:rPr>
-      </w:pPr>
-      <w:r>
-        <w:rPr>
-          <w:color w:val="000000"/>
-          <w:shd w:val="clear" w:color="auto" w:fill="FFFFFF"/>
-        </w:rPr>
-        <w:t>ancestor of the title, 'mother of all the living' may have existed in a cult of the Great</w:t>
-      </w:r>
-    </w:p>
-    <w:p>
-      <w:pPr>
-        <w:ind w:firstLine="720"/>
-        <w:rPr>
-          <w:color w:val="000000"/>
-          <w:shd w:val="clear" w:color="auto" w:fill="FFFFFF"/>
-        </w:rPr>
-      </w:pPr>
-      <w:r>
-        <w:rPr>
-          <w:color w:val="000000"/>
-          <w:shd w:val="clear" w:color="auto" w:fill="FFFFFF"/>
-        </w:rPr>
+        <w:t xml:space="preserve"> Elohim’ as the narrator used in Genesis 2 and 3. Although it is unknown how Eve got the name and why Eve use that name rather than ‘Elohim,’ it is clear that ‘</w:t>
+      </w:r>
+      <w:proofErr w:type="spellStart"/>
+      <w:r>
+        <w:t>Yehweh</w:t>
+      </w:r>
+      <w:proofErr w:type="spellEnd"/>
+      <w:r>
+        <w:t>’ is the first time used name for human beings to infer to God. It is also the first time for the narrator to use ‘</w:t>
+      </w:r>
+      <w:proofErr w:type="spellStart"/>
+      <w:r>
+        <w:t>Yehweh</w:t>
+      </w:r>
+      <w:proofErr w:type="spellEnd"/>
+      <w:r>
+        <w:t>’ in standalone after ‘</w:t>
+      </w:r>
+      <w:proofErr w:type="spellStart"/>
+      <w:r>
+        <w:t>Yehweh</w:t>
+      </w:r>
+      <w:proofErr w:type="spellEnd"/>
+      <w:r>
+        <w:t>’ emerged and used with ‘Elohim’ in Genesis (Gen2:4). Several verses can confirm that people first began to call God as ‘</w:t>
+      </w:r>
+      <w:proofErr w:type="spellStart"/>
+      <w:r>
+        <w:t>Yehweh</w:t>
+      </w:r>
+      <w:proofErr w:type="spellEnd"/>
+      <w:r>
+        <w:t>’ (Gen4:26, Gen 12:8, 13:4, 14:22). It can support that Eve was an initiator of using ‘</w:t>
+      </w:r>
+      <w:proofErr w:type="spellStart"/>
+      <w:r>
+        <w:t>Yehweh</w:t>
+      </w:r>
+      <w:proofErr w:type="spellEnd"/>
+      <w:r>
+        <w:t xml:space="preserve">’ among human beings. </w:t>
+      </w:r>
+      <w:r>
+        <w:br/>
+      </w:r>
+      <w:r>
         <w:lastRenderedPageBreak/>
-        <w:t>Mother or the Mother Goddess, although he did not provide literacy evidence from any</w:t>
-      </w:r>
-    </w:p>
-    <w:p>
-      <w:pPr>
-        <w:ind w:firstLine="720"/>
-        <w:rPr>
-          <w:color w:val="000000"/>
-          <w:shd w:val="clear" w:color="auto" w:fill="FFFFFF"/>
-        </w:rPr>
-      </w:pPr>
-      <w:r>
-        <w:rPr>
-          <w:color w:val="000000"/>
-          <w:shd w:val="clear" w:color="auto" w:fill="FFFFFF"/>
-        </w:rPr>
-        <w:t xml:space="preserve">source to support his conjecture. The recent publication of the Old Babylonian </w:t>
-      </w:r>
-      <w:proofErr w:type="spellStart"/>
-      <w:r>
-        <w:rPr>
-          <w:color w:val="000000"/>
-          <w:shd w:val="clear" w:color="auto" w:fill="FFFFFF"/>
-        </w:rPr>
-        <w:t>Atra-hasis</w:t>
-      </w:r>
-      <w:proofErr w:type="spellEnd"/>
-    </w:p>
-    <w:p>
-      <w:pPr>
-        <w:ind w:firstLine="720"/>
-        <w:rPr>
-          <w:color w:val="000000"/>
-          <w:shd w:val="clear" w:color="auto" w:fill="FFFFFF"/>
-        </w:rPr>
-      </w:pPr>
-      <w:r>
-        <w:rPr>
-          <w:color w:val="000000"/>
-          <w:shd w:val="clear" w:color="auto" w:fill="FFFFFF"/>
-        </w:rPr>
-        <w:t>epic, however, seems to give us a literal as well as a thematic parallel to the Genesis title,</w:t>
-      </w:r>
-    </w:p>
-    <w:p>
-      <w:pPr>
-        <w:ind w:firstLine="720"/>
-        <w:rPr>
-          <w:color w:val="FFFFFF" w:themeColor="background1"/>
-          <w:shd w:val="clear" w:color="auto" w:fill="FFFFFF"/>
-        </w:rPr>
-      </w:pPr>
-      <w:r>
-        <w:rPr>
-          <w:color w:val="000000"/>
-          <w:shd w:val="clear" w:color="auto" w:fill="FFFFFF"/>
-        </w:rPr>
-        <w:t>'mother of all the living.'”</w:t>
-      </w:r>
-      <w:r>
-        <w:rPr>
-          <w:rStyle w:val="FootnoteReference"/>
-          <w:color w:val="000000"/>
-          <w:shd w:val="clear" w:color="auto" w:fill="FFFFFF"/>
-        </w:rPr>
-        <w:footnoteReference w:id="42"/>
-      </w:r>
-      <w:r>
-        <w:rPr>
-          <w:color w:val="000000"/>
-          <w:shd w:val="clear" w:color="auto" w:fill="FFFFFF"/>
-        </w:rPr>
-        <w:t xml:space="preserve">  </w:t>
-      </w:r>
-      <w:r>
-        <w:rPr>
-          <w:color w:val="FFFFFF" w:themeColor="background1"/>
-          <w:shd w:val="clear" w:color="auto" w:fill="FFFFFF"/>
-        </w:rPr>
-        <w:t>(</w:t>
-      </w:r>
-      <w:proofErr w:type="spellStart"/>
-      <w:r>
-        <w:rPr>
-          <w:color w:val="FFFFFF" w:themeColor="background1"/>
-          <w:shd w:val="clear" w:color="auto" w:fill="FFFFFF"/>
-        </w:rPr>
-        <w:t>IsaacMKikawada</w:t>
-      </w:r>
-      <w:proofErr w:type="spellEnd"/>
-    </w:p>
-    <w:p>
-      <w:pPr>
-        <w:ind w:firstLine="720"/>
-        <w:rPr>
-          <w:color w:val="FFFFFF" w:themeColor="background1"/>
-          <w:shd w:val="clear" w:color="auto" w:fill="FFFFFF"/>
-        </w:rPr>
-      </w:pPr>
-    </w:p>
-    <w:p>
-      <w:pPr>
-        <w:spacing w:line="480" w:lineRule="auto"/>
-      </w:pPr>
-      <w:r>
-        <w:rPr>
-          <w:color w:val="000000" w:themeColor="text1"/>
-          <w:shd w:val="clear" w:color="auto" w:fill="FFFFFF"/>
-        </w:rPr>
-        <w:t xml:space="preserve">In an unearthed scripture at </w:t>
-      </w:r>
-      <w:proofErr w:type="spellStart"/>
-      <w:r>
-        <w:rPr>
-          <w:color w:val="000000"/>
-          <w:shd w:val="clear" w:color="auto" w:fill="FFFFFF"/>
-        </w:rPr>
-        <w:t>Huntillet</w:t>
-      </w:r>
-      <w:proofErr w:type="spellEnd"/>
-      <w:r>
-        <w:rPr>
-          <w:color w:val="000000"/>
-          <w:shd w:val="clear" w:color="auto" w:fill="FFFFFF"/>
-        </w:rPr>
-        <w:t xml:space="preserve"> </w:t>
-      </w:r>
-      <w:proofErr w:type="spellStart"/>
-      <w:r>
-        <w:rPr>
-          <w:color w:val="000000"/>
-          <w:shd w:val="clear" w:color="auto" w:fill="FFFFFF"/>
-        </w:rPr>
-        <w:t>Ajrud</w:t>
-      </w:r>
-      <w:proofErr w:type="spellEnd"/>
-      <w:r>
-        <w:rPr>
-          <w:color w:val="000000"/>
-          <w:shd w:val="clear" w:color="auto" w:fill="FFFFFF"/>
-        </w:rPr>
-        <w:t xml:space="preserve"> (9</w:t>
-      </w:r>
-      <w:r>
-        <w:rPr>
-          <w:color w:val="000000"/>
-          <w:shd w:val="clear" w:color="auto" w:fill="FFFFFF"/>
-          <w:vertAlign w:val="superscript"/>
-        </w:rPr>
-        <w:t>th</w:t>
-      </w:r>
-      <w:r>
-        <w:rPr>
-          <w:color w:val="000000"/>
-          <w:shd w:val="clear" w:color="auto" w:fill="FFFFFF"/>
-        </w:rPr>
-        <w:t xml:space="preserve"> century BC site), Eve is translated as Asherah, who is considered as wife of a god.</w:t>
-      </w:r>
-      <w:r>
-        <w:rPr>
-          <w:rStyle w:val="FootnoteReference"/>
-          <w:color w:val="000000"/>
-          <w:shd w:val="clear" w:color="auto" w:fill="FFFFFF"/>
-        </w:rPr>
-        <w:footnoteReference w:id="43"/>
-      </w:r>
-      <w:r>
-        <w:rPr>
-          <w:color w:val="000000"/>
-          <w:shd w:val="clear" w:color="auto" w:fill="FFFFFF"/>
-        </w:rPr>
-        <w:t xml:space="preserve">  It "appears to represent the biblical facet of a continuously evolving effort within ancient Near Eastern culture to name and negotiate between divine and human females' power to give life."</w:t>
-      </w:r>
-      <w:r>
-        <w:rPr>
-          <w:rStyle w:val="FootnoteReference"/>
-          <w:color w:val="000000"/>
-          <w:shd w:val="clear" w:color="auto" w:fill="FFFFFF"/>
-        </w:rPr>
-        <w:footnoteReference w:id="44"/>
-      </w:r>
-      <w:r>
-        <w:br/>
-      </w:r>
-      <w:r>
-        <w:tab/>
-        <w:t>(3) ‘</w:t>
-      </w:r>
-      <w:proofErr w:type="spellStart"/>
-      <w:r>
-        <w:t>Yehweh</w:t>
-      </w:r>
-      <w:proofErr w:type="spellEnd"/>
-      <w:r>
-        <w:t>’ is a name of God used by the first woman. When Eve called God after she got the first son Cain (Gen4:1), she used single name ‘</w:t>
-      </w:r>
-      <w:proofErr w:type="spellStart"/>
-      <w:r>
-        <w:t>Yehweh</w:t>
-      </w:r>
-      <w:proofErr w:type="spellEnd"/>
-      <w:r>
-        <w:t>’ rather than the double name ‘</w:t>
-      </w:r>
-      <w:proofErr w:type="spellStart"/>
-      <w:r>
-        <w:t>Yehweh</w:t>
-      </w:r>
-      <w:proofErr w:type="spellEnd"/>
-      <w:r>
-        <w:t xml:space="preserve"> Elohim’ as the narrator used in Genesis 2 and 3. Although it is unknown how Eve got the name and why Eve use that name rather than ‘Elohim,’ it is clear that ‘</w:t>
-      </w:r>
-      <w:proofErr w:type="spellStart"/>
-      <w:r>
-        <w:t>Yehweh</w:t>
-      </w:r>
-      <w:proofErr w:type="spellEnd"/>
-      <w:r>
-        <w:t>’ is the first time used name for human beings to infer to God. It is also the first time for the narrator to use ‘</w:t>
-      </w:r>
-      <w:proofErr w:type="spellStart"/>
-      <w:r>
-        <w:t>Yehweh</w:t>
-      </w:r>
-      <w:proofErr w:type="spellEnd"/>
-      <w:r>
-        <w:t>’ in standalone after ‘</w:t>
-      </w:r>
-      <w:proofErr w:type="spellStart"/>
-      <w:r>
-        <w:t>Yehweh</w:t>
-      </w:r>
-      <w:proofErr w:type="spellEnd"/>
-      <w:r>
-        <w:t>’ emerged and used with ‘Elohim’ in Genesis (Gen2:4). Several verses can confirm that people first began to call God as ‘</w:t>
-      </w:r>
-      <w:proofErr w:type="spellStart"/>
-      <w:r>
-        <w:t>Yehweh</w:t>
-      </w:r>
-      <w:proofErr w:type="spellEnd"/>
-      <w:r>
-        <w:t>’ (Gen4:26, Gen 12:8, 13:4, 14:22). It can support that Eve was an initiator of using ‘</w:t>
-      </w:r>
-      <w:proofErr w:type="spellStart"/>
-      <w:r>
-        <w:t>Yehweh</w:t>
-      </w:r>
-      <w:proofErr w:type="spellEnd"/>
-      <w:r>
-        <w:t xml:space="preserve">’ among human beings. </w:t>
-      </w:r>
-      <w:r>
-        <w:br/>
-      </w:r>
-      <w:r>
         <w:tab/>
         <w:t xml:space="preserve">(4)  When Eve called </w:t>
       </w:r>
@@ -7078,31 +7299,322 @@
           <w:color w:val="000000"/>
           <w:shd w:val="clear" w:color="auto" w:fill="FFFFFF"/>
         </w:rPr>
+        <w:t>et</w:t>
+      </w:r>
+      <w:r>
+        <w:rPr>
+          <w:color w:val="000000"/>
+          <w:shd w:val="clear" w:color="auto" w:fill="FFFFFF"/>
+        </w:rPr>
+        <w:t xml:space="preserve">- in the phrase </w:t>
+      </w:r>
+      <w:r>
+        <w:rPr>
+          <w:i/>
+          <w:iCs/>
+          <w:color w:val="000000"/>
+          <w:shd w:val="clear" w:color="auto" w:fill="FFFFFF"/>
+        </w:rPr>
+        <w:t>et</w:t>
+      </w:r>
+      <w:r>
+        <w:rPr>
+          <w:color w:val="000000"/>
+          <w:shd w:val="clear" w:color="auto" w:fill="FFFFFF"/>
+        </w:rPr>
+        <w:t xml:space="preserve">-Yhwh has caused no little controversy. But I believe that new light may now be shed on it.” </w:t>
+      </w:r>
+      <w:r>
+        <w:rPr>
+          <w:rStyle w:val="FootnoteReference"/>
+          <w:color w:val="000000"/>
+          <w:shd w:val="clear" w:color="auto" w:fill="FFFFFF"/>
+        </w:rPr>
+        <w:footnoteReference w:id="45"/>
+      </w:r>
+      <w:r>
+        <w:rPr>
+          <w:color w:val="000000"/>
+          <w:shd w:val="clear" w:color="auto" w:fill="FFFFFF"/>
+        </w:rPr>
+        <w:t xml:space="preserve"> </w:t>
+      </w:r>
+      <w:r>
+        <w:rPr>
+          <w:color w:val="FFFFFF" w:themeColor="background1"/>
+          <w:shd w:val="clear" w:color="auto" w:fill="FFFFFF"/>
+        </w:rPr>
+        <w:t>(</w:t>
+      </w:r>
+      <w:proofErr w:type="spellStart"/>
+      <w:r>
+        <w:rPr>
+          <w:color w:val="FFFFFF" w:themeColor="background1"/>
+          <w:shd w:val="clear" w:color="auto" w:fill="FFFFFF"/>
+        </w:rPr>
+        <w:t>IsaacMKikawada</w:t>
+      </w:r>
+      <w:proofErr w:type="spellEnd"/>
+    </w:p>
+    <w:p>
+      <w:pPr>
+        <w:ind w:left="720"/>
+        <w:rPr>
+          <w:color w:val="FFFFFF" w:themeColor="background1"/>
+          <w:shd w:val="clear" w:color="auto" w:fill="FFFFFF"/>
+        </w:rPr>
+      </w:pPr>
+    </w:p>
+    <w:p>
+      <w:pPr>
+        <w:spacing w:line="480" w:lineRule="auto"/>
+      </w:pPr>
+      <w:r>
+        <w:rPr>
+          <w:color w:val="FFFFFF" w:themeColor="background1"/>
+          <w:shd w:val="clear" w:color="auto" w:fill="FFFFFF"/>
+        </w:rPr>
+        <w:tab/>
+      </w:r>
+      <w:r>
+        <w:rPr>
+          <w:color w:val="000000" w:themeColor="text1"/>
+          <w:shd w:val="clear" w:color="auto" w:fill="FFFFFF"/>
+        </w:rPr>
+        <w:t xml:space="preserve">(5) </w:t>
+      </w:r>
+      <w:r>
+        <w:t xml:space="preserve">God used the word ‘mother’ to rename Sara to Sarah, meaning ‘mother of nations.’ God did not mean Sarah is a goddess; “mother of nations is to infer the nations of God, which is the kingdom of heaven in the NT.  </w:t>
+      </w:r>
+    </w:p>
+    <w:p>
+      <w:pPr>
+        <w:spacing w:line="480" w:lineRule="auto"/>
+      </w:pPr>
+      <w:r>
+        <w:tab/>
+        <w:t xml:space="preserve">(6) </w:t>
+      </w:r>
+      <w:r>
+        <w:rPr>
+          <w:color w:val="000000" w:themeColor="text1"/>
+          <w:shd w:val="clear" w:color="auto" w:fill="FFFFFF"/>
+        </w:rPr>
+        <w:t xml:space="preserve">Many </w:t>
+      </w:r>
+      <w:r>
+        <w:t>evidences shows that the Bible has Eve-Mother-</w:t>
+      </w:r>
+      <w:proofErr w:type="spellStart"/>
+      <w:r>
+        <w:t>Yehweh</w:t>
+      </w:r>
+      <w:proofErr w:type="spellEnd"/>
+      <w:r>
+        <w:t xml:space="preserve"> motif. As a contrast, Genesis does not have ‘female-mother’ linking pattern in the text. </w:t>
+      </w:r>
+      <w:r>
+        <w:rPr>
+          <w:color w:val="000000" w:themeColor="text1"/>
+          <w:shd w:val="clear" w:color="auto" w:fill="FFFFFF"/>
+        </w:rPr>
+        <w:t xml:space="preserve">These evidences shows that ‘mother’ is a name for God, which is germane to the relationship between the Creator and woman Eve. </w:t>
+      </w:r>
+      <w:r>
+        <w:rPr>
+          <w:color w:val="FFFFFF" w:themeColor="background1"/>
+          <w:shd w:val="clear" w:color="auto" w:fill="FFFFFF"/>
+        </w:rPr>
+        <w:t>972article</w:t>
+      </w:r>
+      <w:r>
+        <w:rPr>
+          <w:color w:val="FFFFFF" w:themeColor="background1"/>
+        </w:rPr>
+        <w:t xml:space="preserve">). </w:t>
+      </w:r>
+      <w:r>
+        <w:br/>
+      </w:r>
+      <w:r>
+        <w:br/>
+      </w:r>
+      <w:r>
+        <w:rPr>
+          <w:b/>
+          <w:bCs/>
+        </w:rPr>
+        <w:t>C. ‘Father’ : Familial Name for Creator</w:t>
+      </w:r>
+      <w:r>
+        <w:t xml:space="preserve"> </w:t>
+      </w:r>
+      <w:r>
+        <w:br/>
+      </w:r>
+      <w:r>
+        <w:tab/>
+        <w:t xml:space="preserve">Although the creation of man and woman in Gen2 is an expansion of the creation on Day6 (1:26-27) </w:t>
+      </w:r>
+      <w:r>
+        <w:rPr>
+          <w:rStyle w:val="FootnoteReference"/>
+        </w:rPr>
+        <w:footnoteReference w:id="46"/>
+      </w:r>
+      <w:r>
+        <w:rPr>
+          <w:color w:val="000000"/>
+          <w:shd w:val="clear" w:color="auto" w:fill="FFFFFF"/>
+        </w:rPr>
+        <w:t>, especially, Gen2:18-25</w:t>
+      </w:r>
+      <w:r>
+        <w:t xml:space="preserve"> can be considered as “</w:t>
+      </w:r>
+      <w:r>
+        <w:rPr>
+          <w:color w:val="000000"/>
+          <w:shd w:val="clear" w:color="auto" w:fill="FFFFFF"/>
+        </w:rPr>
+        <w:t xml:space="preserve">the painting fuller picture of Gen 1:26-28” </w:t>
+      </w:r>
+      <w:r>
+        <w:rPr>
+          <w:rStyle w:val="FootnoteReference"/>
+          <w:color w:val="000000"/>
+          <w:shd w:val="clear" w:color="auto" w:fill="FFFFFF"/>
+        </w:rPr>
+        <w:footnoteReference w:id="47"/>
+      </w:r>
+      <w:r>
+        <w:rPr>
+          <w:color w:val="000000"/>
+          <w:shd w:val="clear" w:color="auto" w:fill="FFFFFF"/>
+        </w:rPr>
+        <w:t xml:space="preserve">, a significant difference between Genesis 1 and Genesis 2 is that Genesis 1 uses the single word ‘Elohim’ to refer to God, whereas in Genesis 2-3, talking about the Adam and </w:t>
+      </w:r>
+      <w:r>
+        <w:rPr>
+          <w:color w:val="000000"/>
+          <w:shd w:val="clear" w:color="auto" w:fill="FFFFFF"/>
+        </w:rPr>
         <w:lastRenderedPageBreak/>
-        <w:t>et</w:t>
-      </w:r>
-      <w:r>
-        <w:rPr>
-          <w:color w:val="000000"/>
-          <w:shd w:val="clear" w:color="auto" w:fill="FFFFFF"/>
-        </w:rPr>
-        <w:t xml:space="preserve">- in the phrase </w:t>
-      </w:r>
-      <w:r>
-        <w:rPr>
-          <w:i/>
-          <w:iCs/>
-          <w:color w:val="000000"/>
-          <w:shd w:val="clear" w:color="auto" w:fill="FFFFFF"/>
-        </w:rPr>
-        <w:t>et</w:t>
-      </w:r>
-      <w:r>
-        <w:rPr>
-          <w:color w:val="000000"/>
-          <w:shd w:val="clear" w:color="auto" w:fill="FFFFFF"/>
-        </w:rPr>
-        <w:t xml:space="preserve">-Yhwh has caused no little controversy. But I believe that new light may now be shed on it.” </w:t>
+        <w:t>Eve,  the double words ‘</w:t>
+      </w:r>
+      <w:proofErr w:type="spellStart"/>
+      <w:r>
+        <w:rPr>
+          <w:color w:val="000000"/>
+          <w:shd w:val="clear" w:color="auto" w:fill="FFFFFF"/>
+        </w:rPr>
+        <w:t>Yehweh</w:t>
+      </w:r>
+      <w:proofErr w:type="spellEnd"/>
+      <w:r>
+        <w:rPr>
+          <w:color w:val="000000"/>
+          <w:shd w:val="clear" w:color="auto" w:fill="FFFFFF"/>
+        </w:rPr>
+        <w:t xml:space="preserve">’ and ‘Elohim’ are always used together to present God, and literally translated as the ‘Lord God.’  </w:t>
+      </w:r>
+      <w:r>
+        <w:rPr>
+          <w:color w:val="000000"/>
+          <w:shd w:val="clear" w:color="auto" w:fill="FFFFFF"/>
+        </w:rPr>
+        <w:br/>
+      </w:r>
+      <w:r>
+        <w:rPr>
+          <w:color w:val="000000"/>
+          <w:shd w:val="clear" w:color="auto" w:fill="FFFFFF"/>
+        </w:rPr>
+        <w:tab/>
+        <w:t>Another significant difference between Genesis 1 and Genesis 2 is that Genesis 2 extensively depicts man in pairs: Adam and Eve, man (</w:t>
+      </w:r>
+      <w:proofErr w:type="spellStart"/>
+      <w:r>
+        <w:rPr>
+          <w:i/>
+          <w:iCs/>
+          <w:color w:val="000000"/>
+          <w:shd w:val="clear" w:color="auto" w:fill="FFFFFF"/>
+        </w:rPr>
+        <w:t>ish</w:t>
+      </w:r>
+      <w:proofErr w:type="spellEnd"/>
+      <w:r>
+        <w:rPr>
+          <w:color w:val="000000"/>
+          <w:shd w:val="clear" w:color="auto" w:fill="FFFFFF"/>
+        </w:rPr>
+        <w:t>) and woman (</w:t>
+      </w:r>
+      <w:proofErr w:type="spellStart"/>
+      <w:r>
+        <w:rPr>
+          <w:i/>
+          <w:iCs/>
+          <w:color w:val="000000"/>
+          <w:shd w:val="clear" w:color="auto" w:fill="FFFFFF"/>
+        </w:rPr>
+        <w:t>ishah</w:t>
+      </w:r>
+      <w:proofErr w:type="spellEnd"/>
+      <w:r>
+        <w:rPr>
+          <w:color w:val="000000"/>
+          <w:shd w:val="clear" w:color="auto" w:fill="FFFFFF"/>
+        </w:rPr>
+        <w:t>), husband and wife, particularly including ‘father and mother.’ In the pair of the word, if one applies to God, then the other will be related to God. If ‘mother’ infers ‘</w:t>
+      </w:r>
+      <w:proofErr w:type="spellStart"/>
+      <w:r>
+        <w:rPr>
+          <w:color w:val="000000"/>
+          <w:shd w:val="clear" w:color="auto" w:fill="FFFFFF"/>
+        </w:rPr>
+        <w:t>Yehweh</w:t>
+      </w:r>
+      <w:proofErr w:type="spellEnd"/>
+      <w:r>
+        <w:rPr>
+          <w:color w:val="000000"/>
+          <w:shd w:val="clear" w:color="auto" w:fill="FFFFFF"/>
+        </w:rPr>
+        <w:t xml:space="preserve">,’ then ‘father’ likely infers ‘Elohim.’ </w:t>
+      </w:r>
+      <w:r>
+        <w:rPr>
+          <w:color w:val="000000"/>
+          <w:shd w:val="clear" w:color="auto" w:fill="FFFFFF"/>
+        </w:rPr>
+        <w:br/>
+      </w:r>
+      <w:r>
+        <w:rPr>
+          <w:color w:val="000000"/>
+          <w:shd w:val="clear" w:color="auto" w:fill="FFFFFF"/>
+        </w:rPr>
+        <w:tab/>
+        <w:t>In the OT, the double words ‘</w:t>
+      </w:r>
+      <w:proofErr w:type="spellStart"/>
+      <w:r>
+        <w:rPr>
+          <w:color w:val="000000"/>
+          <w:shd w:val="clear" w:color="auto" w:fill="FFFFFF"/>
+        </w:rPr>
+        <w:t>Yehweh</w:t>
+      </w:r>
+      <w:proofErr w:type="spellEnd"/>
+      <w:r>
+        <w:rPr>
+          <w:color w:val="000000"/>
+          <w:shd w:val="clear" w:color="auto" w:fill="FFFFFF"/>
+        </w:rPr>
+        <w:t xml:space="preserve"> Elohim’ occurs 20 times.</w:t>
       </w:r>
       <w:r>
         <w:rPr>
@@ -7110,50 +7622,630 @@
           <w:color w:val="000000"/>
           <w:shd w:val="clear" w:color="auto" w:fill="FFFFFF"/>
         </w:rPr>
-        <w:footnoteReference w:id="45"/>
-      </w:r>
-      <w:r>
-        <w:rPr>
-          <w:color w:val="000000"/>
-          <w:shd w:val="clear" w:color="auto" w:fill="FFFFFF"/>
-        </w:rPr>
+        <w:footnoteReference w:id="48"/>
+      </w:r>
+      <w:r>
+        <w:rPr>
+          <w:color w:val="000000"/>
+          <w:shd w:val="clear" w:color="auto" w:fill="FFFFFF"/>
+        </w:rPr>
+        <w:t xml:space="preserve"> The double words are seldomly used together outside the story of Adam and Eve.  The differentiation between the words ‘</w:t>
+      </w:r>
+      <w:proofErr w:type="spellStart"/>
+      <w:r>
+        <w:rPr>
+          <w:color w:val="000000"/>
+          <w:shd w:val="clear" w:color="auto" w:fill="FFFFFF"/>
+        </w:rPr>
+        <w:t>Yehweh</w:t>
+      </w:r>
+      <w:proofErr w:type="spellEnd"/>
+      <w:r>
+        <w:rPr>
+          <w:color w:val="000000"/>
+          <w:shd w:val="clear" w:color="auto" w:fill="FFFFFF"/>
+        </w:rPr>
+        <w:t>’ and ‘Elohim’ is same obscure as the words between ‘male’ and ‘female’ as well as ‘father’ and ‘mother.’ Such parallel concurrence underlines the inner relationship  between ‘father and mother’ and God (</w:t>
+      </w:r>
+      <w:proofErr w:type="spellStart"/>
+      <w:r>
+        <w:rPr>
+          <w:color w:val="000000"/>
+          <w:shd w:val="clear" w:color="auto" w:fill="FFFFFF"/>
+        </w:rPr>
+        <w:t>Yehweh</w:t>
+      </w:r>
+      <w:proofErr w:type="spellEnd"/>
+      <w:r>
+        <w:rPr>
+          <w:color w:val="000000"/>
+          <w:shd w:val="clear" w:color="auto" w:fill="FFFFFF"/>
+        </w:rPr>
+        <w:t xml:space="preserve"> Elohim). </w:t>
+      </w:r>
+      <w:r>
+        <w:rPr>
+          <w:color w:val="000000"/>
+          <w:shd w:val="clear" w:color="auto" w:fill="FFFFFF"/>
+        </w:rPr>
+        <w:br/>
+      </w:r>
+      <w:r>
+        <w:rPr>
+          <w:color w:val="000000"/>
+          <w:shd w:val="clear" w:color="auto" w:fill="FFFFFF"/>
+        </w:rPr>
+        <w:tab/>
+        <w:t xml:space="preserve">After the Fall of man, the word ‘father’ was first used in Cain’s offspring (Gen4:20-21), then used with Ham’s offspring Canaan (Gen9:18, Gen9:22-23). Although Adam and ‘father’ are connected through the negative family, from Genesis 2:26-27 (Elohim-Adam), it shows a pattern: Adam-father-Elohim. ‘Father’ is related to the meaning of ‘creator or initiator’ like God. </w:t>
+      </w:r>
+      <w:r>
+        <w:rPr>
+          <w:color w:val="000000"/>
+          <w:shd w:val="clear" w:color="auto" w:fill="FFFFFF"/>
+        </w:rPr>
+        <w:br/>
+      </w:r>
+      <w:r>
+        <w:rPr>
+          <w:color w:val="000000"/>
+          <w:shd w:val="clear" w:color="auto" w:fill="FFFFFF"/>
+        </w:rPr>
+        <w:tab/>
+        <w:t xml:space="preserve">In the NT, it can be noticed that Jesus is called “the Son of God.” Notice that Jesus was never called ‘the Son of the Lord.’  Jesus himself always used ‘Father’ to refer to ‘God’ rather than the ‘Lord.’ There exists a pattern: Jesus-Father-God in the NT. </w:t>
+      </w:r>
+    </w:p>
+    <w:p>
+      <w:pPr>
+        <w:spacing w:line="480" w:lineRule="auto"/>
+        <w:rPr>
+          <w:color w:val="000000"/>
+          <w:shd w:val="clear" w:color="auto" w:fill="FFFFFF"/>
+        </w:rPr>
+      </w:pPr>
+      <w:r>
+        <w:rPr>
+          <w:color w:val="000000"/>
+          <w:shd w:val="clear" w:color="auto" w:fill="FFFFFF"/>
+        </w:rPr>
+        <w:tab/>
+        <w:t>Also, the NT calls Jesus both the "last Adam" and the "second Man"</w:t>
+      </w:r>
+      <w:r>
+        <w:t xml:space="preserve"> (1Co15:45-48). </w:t>
+      </w:r>
+      <w:r>
+        <w:rPr>
+          <w:color w:val="000000"/>
+          <w:shd w:val="clear" w:color="auto" w:fill="FFFFFF"/>
+        </w:rPr>
+        <w:t xml:space="preserve">As compared between Adam-father-Elohim and Jesus-Father-God, the perfect match can infer that </w:t>
+      </w:r>
+      <w:r>
+        <w:rPr>
+          <w:color w:val="000000"/>
+          <w:shd w:val="clear" w:color="auto" w:fill="FFFFFF"/>
+        </w:rPr>
+        <w:lastRenderedPageBreak/>
+        <w:t xml:space="preserve">the ‘father’ that Adam inferred to in Genesis 2:24 is identical to what Jesus inferred to; they all refer to the same God (Elohim). </w:t>
+      </w:r>
+      <w:r>
+        <w:rPr>
+          <w:color w:val="000000"/>
+          <w:shd w:val="clear" w:color="auto" w:fill="FFFFFF"/>
+        </w:rPr>
+        <w:br/>
+      </w:r>
+      <w:r>
+        <w:rPr>
+          <w:color w:val="000000"/>
+          <w:shd w:val="clear" w:color="auto" w:fill="FFFFFF"/>
+        </w:rPr>
+        <w:tab/>
+        <w:t>The symmetric map between Adam-father-Elohim and Eve-mother-</w:t>
+      </w:r>
+      <w:proofErr w:type="spellStart"/>
+      <w:r>
+        <w:rPr>
+          <w:color w:val="000000"/>
+          <w:shd w:val="clear" w:color="auto" w:fill="FFFFFF"/>
+        </w:rPr>
+        <w:t>Yehweh</w:t>
+      </w:r>
+      <w:proofErr w:type="spellEnd"/>
+      <w:r>
+        <w:rPr>
+          <w:color w:val="000000"/>
+          <w:shd w:val="clear" w:color="auto" w:fill="FFFFFF"/>
+        </w:rPr>
+        <w:t xml:space="preserve"> could be also a plausible reason to explain why Jesus never call God ‘mother’ because the familial term was first used by Eve and reserved by Adam to infer a god of all living after the Fall.  </w:t>
+      </w:r>
+    </w:p>
+    <w:p>
+      <w:pPr>
+        <w:spacing w:line="480" w:lineRule="auto"/>
+        <w:rPr>
+          <w:color w:val="000000"/>
+          <w:shd w:val="clear" w:color="auto" w:fill="FFFFFF"/>
+        </w:rPr>
+      </w:pPr>
+      <w:r>
+        <w:rPr>
+          <w:color w:val="000000"/>
+          <w:shd w:val="clear" w:color="auto" w:fill="FFFFFF"/>
+        </w:rPr>
+        <w:tab/>
+        <w:t xml:space="preserve">Compared with the word ‘son’ that was from God’s saying (Gen3:16) and the word ‘father’ that was from the mouth of Adam, the two words sounds like a dialog between Adam and God -- Adam said: ‘father’; God said: ‘son.’ </w:t>
+      </w:r>
+    </w:p>
+    <w:p>
+      <w:pPr>
+        <w:spacing w:line="480" w:lineRule="auto"/>
+      </w:pPr>
+      <w:r>
+        <w:rPr>
+          <w:color w:val="000000"/>
+          <w:shd w:val="clear" w:color="auto" w:fill="FFFFFF"/>
+        </w:rPr>
+        <w:tab/>
+        <w:t xml:space="preserve">When God created the first man, God immediately gave him a name ‘Adam.’ But God never told Adam his name. Adam did not know his name. This is the reason Adam called himself ‘man’ </w:t>
+      </w:r>
+      <w:r>
+        <w:t>(</w:t>
+      </w:r>
+      <w:proofErr w:type="spellStart"/>
+      <w:r>
+        <w:t>אִיש</w:t>
+      </w:r>
+      <w:proofErr w:type="spellEnd"/>
+      <w:r>
+        <w:t xml:space="preserve">ׁ  </w:t>
+      </w:r>
+      <w:proofErr w:type="spellStart"/>
+      <w:r>
+        <w:rPr>
+          <w:b/>
+          <w:bCs/>
+          <w:i/>
+          <w:iCs/>
+        </w:rPr>
+        <w:t>ish</w:t>
+      </w:r>
+      <w:proofErr w:type="spellEnd"/>
+      <w:r>
+        <w:t>) derived from ‘woman’ (</w:t>
+      </w:r>
+      <w:proofErr w:type="spellStart"/>
+      <w:r>
+        <w:t>אִש</w:t>
+      </w:r>
+      <w:proofErr w:type="spellEnd"/>
+      <w:r>
+        <w:t xml:space="preserve">ָּׁה  </w:t>
+      </w:r>
+      <w:proofErr w:type="spellStart"/>
+      <w:r>
+        <w:rPr>
+          <w:b/>
+          <w:bCs/>
+          <w:i/>
+          <w:iCs/>
+        </w:rPr>
+        <w:t>ish</w:t>
+      </w:r>
+      <w:proofErr w:type="spellEnd"/>
+      <w:r>
+        <w:t>-</w:t>
+      </w:r>
+      <w:r>
+        <w:rPr>
+          <w:i/>
+          <w:iCs/>
+        </w:rPr>
+        <w:t>ah</w:t>
+      </w:r>
+      <w:r>
+        <w:t>)</w:t>
+      </w:r>
+      <w:r>
+        <w:rPr>
+          <w:color w:val="000000"/>
+          <w:shd w:val="clear" w:color="auto" w:fill="FFFFFF"/>
+        </w:rPr>
+        <w:t xml:space="preserve">. When God first called Adam, God said </w:t>
+      </w:r>
+      <w:proofErr w:type="spellStart"/>
+      <w:r>
+        <w:t>אַי</w:t>
+      </w:r>
+      <w:proofErr w:type="spellEnd"/>
+      <w:r>
+        <w:t>ֶּֽכָּה  which means ‘where (</w:t>
+      </w:r>
+      <w:proofErr w:type="spellStart"/>
+      <w:r>
+        <w:t>אַי</w:t>
+      </w:r>
+      <w:proofErr w:type="spellEnd"/>
+      <w:r>
+        <w:t xml:space="preserve">ֶּֽ) are you (כָּה)?’ (Gen3:9) rather than </w:t>
+      </w:r>
+      <w:proofErr w:type="spellStart"/>
+      <w:r>
+        <w:t>אָדָם</w:t>
+      </w:r>
+      <w:proofErr w:type="spellEnd"/>
+      <w:r>
+        <w:t xml:space="preserve"> (</w:t>
+      </w:r>
+      <w:proofErr w:type="spellStart"/>
+      <w:r>
+        <w:t>adam</w:t>
+      </w:r>
+      <w:proofErr w:type="spellEnd"/>
+      <w:r>
+        <w:t>) or man (</w:t>
+      </w:r>
+      <w:proofErr w:type="spellStart"/>
+      <w:r>
+        <w:t>אִיש</w:t>
+      </w:r>
+      <w:proofErr w:type="spellEnd"/>
+      <w:r>
+        <w:t xml:space="preserve">ׁ  </w:t>
+      </w:r>
+      <w:proofErr w:type="spellStart"/>
+      <w:r>
+        <w:rPr>
+          <w:b/>
+          <w:bCs/>
+          <w:i/>
+          <w:iCs/>
+        </w:rPr>
+        <w:t>ish</w:t>
+      </w:r>
+      <w:proofErr w:type="spellEnd"/>
+      <w:r>
+        <w:t xml:space="preserve">). God first revealed his name to Abraham as </w:t>
+      </w:r>
+      <w:proofErr w:type="spellStart"/>
+      <w:r>
+        <w:t>אֲנִי־אֵל</w:t>
+      </w:r>
+      <w:proofErr w:type="spellEnd"/>
+      <w:r>
+        <w:t xml:space="preserve"> שַׁדַּי (I am God Almighty) (Gen17:1) where God use singular form of ‘God’ (</w:t>
+      </w:r>
+      <w:proofErr w:type="spellStart"/>
+      <w:r>
+        <w:t>אֵל</w:t>
+      </w:r>
+      <w:proofErr w:type="spellEnd"/>
+      <w:r>
+        <w:t>).</w:t>
+      </w:r>
+      <w:r>
+        <w:br/>
+      </w:r>
+      <w:r>
+        <w:rPr>
+          <w:b/>
+          <w:bCs/>
+        </w:rPr>
+        <w:t xml:space="preserve">D. ‘Father and Mother’ : One God with Different Names and Implications. </w:t>
+      </w:r>
+      <w:r>
+        <w:br/>
+      </w:r>
+      <w:r>
+        <w:tab/>
+        <w:t xml:space="preserve">Adam’s calling God 'father' and 'mother' does not necessarily mean two persons, nor one personal God with two different gender characters. The Scripture reiterates that there is only one God (Deu6:4). In Hebrew, ‘God’ (Elohim) takes masculine attributes. </w:t>
+      </w:r>
+      <w:r>
+        <w:br/>
+      </w:r>
+      <w:r>
+        <w:tab/>
+        <w:t>‘Father and mother’ could be different names with different implications but refer to one God. The polyonymous phenomenon is common and reasonable in the Bible. The first man has two names: God called him ‘Adam’ with implication of dust (Gen2:7), but Adam called himself ‘man’ (</w:t>
+      </w:r>
+      <w:proofErr w:type="spellStart"/>
+      <w:r>
+        <w:rPr>
+          <w:i/>
+          <w:iCs/>
+        </w:rPr>
+        <w:t>ish</w:t>
+      </w:r>
+      <w:proofErr w:type="spellEnd"/>
+      <w:r>
+        <w:t>) as contrast to ‘woman’</w:t>
+      </w:r>
+      <w:r>
+        <w:t xml:space="preserve"> (</w:t>
+      </w:r>
+      <w:proofErr w:type="spellStart"/>
+      <w:r>
+        <w:rPr>
+          <w:i/>
+          <w:iCs/>
+        </w:rPr>
+        <w:t>ishah</w:t>
+      </w:r>
+      <w:proofErr w:type="spellEnd"/>
+      <w:r>
+        <w:t>)</w:t>
+      </w:r>
+      <w:r>
+        <w:t xml:space="preserve"> (Gen 2:23). The first lady also has two names: God called her ‘woman’ (</w:t>
+      </w:r>
+      <w:proofErr w:type="spellStart"/>
+      <w:r>
+        <w:t>ishah</w:t>
+      </w:r>
+      <w:proofErr w:type="spellEnd"/>
+      <w:r>
+        <w:t xml:space="preserve">) with implication of helper (Gen2:22), but Adam called her ‘Eve’ later </w:t>
+      </w:r>
+      <w:r>
+        <w:lastRenderedPageBreak/>
+        <w:t xml:space="preserve">after the Fall (Gen3:20) which implied ‘mother of all living.’ There are at least three most frequently used names for God (Elohim, </w:t>
+      </w:r>
+      <w:proofErr w:type="spellStart"/>
+      <w:r>
+        <w:t>Yehweh</w:t>
+      </w:r>
+      <w:proofErr w:type="spellEnd"/>
+      <w:r>
+        <w:t xml:space="preserve">, Adonai) in the OT (See table: </w:t>
+      </w:r>
+      <w:r>
+        <w:rPr>
+          <w:i/>
+          <w:iCs/>
+        </w:rPr>
+        <w:t>Form of Address of God</w:t>
+      </w:r>
+      <w:r>
+        <w:t>)</w:t>
+      </w:r>
+      <w:r>
+        <w:rPr>
+          <w:rStyle w:val="FootnoteReference"/>
+        </w:rPr>
+        <w:footnoteReference w:id="49"/>
+      </w:r>
+      <w:r>
+        <w:t>. Jesus referred to himself with at least seven different names in the Gospels.</w:t>
+      </w:r>
+    </w:p>
+    <w:p>
+      <w:pPr>
+        <w:spacing w:line="480" w:lineRule="auto"/>
+      </w:pPr>
+      <w:r>
+        <w:tab/>
+        <w:t xml:space="preserve">There also exists evidence from the other cultures. For example, </w:t>
+      </w:r>
+      <w:r>
+        <w:rPr>
+          <w:color w:val="000000"/>
+          <w:shd w:val="clear" w:color="auto" w:fill="FFFFFF"/>
+        </w:rPr>
+        <w:t xml:space="preserve"> in Islam and the Quran, </w:t>
+      </w:r>
+      <w:r>
         <w:t xml:space="preserve"> </w:t>
       </w:r>
       <w:r>
         <w:rPr>
-          <w:color w:val="FFFFFF" w:themeColor="background1"/>
-          <w:shd w:val="clear" w:color="auto" w:fill="FFFFFF"/>
-        </w:rPr>
-        <w:t>(</w:t>
-      </w:r>
-      <w:proofErr w:type="spellStart"/>
-      <w:r>
-        <w:rPr>
-          <w:color w:val="FFFFFF" w:themeColor="background1"/>
-          <w:shd w:val="clear" w:color="auto" w:fill="FFFFFF"/>
-        </w:rPr>
-        <w:t>IsaacMKikawada</w:t>
-      </w:r>
-      <w:proofErr w:type="spellEnd"/>
-    </w:p>
-    <w:p>
-      <w:pPr>
-        <w:ind w:left="720"/>
-        <w:rPr>
-          <w:color w:val="FFFFFF" w:themeColor="background1"/>
-          <w:shd w:val="clear" w:color="auto" w:fill="FFFFFF"/>
-        </w:rPr>
-      </w:pPr>
-    </w:p>
-    <w:p>
-      <w:pPr>
-        <w:spacing w:line="480" w:lineRule="auto"/>
-      </w:pPr>
-      <w:r>
-        <w:rPr>
-          <w:color w:val="FFFFFF" w:themeColor="background1"/>
-          <w:shd w:val="clear" w:color="auto" w:fill="FFFFFF"/>
-        </w:rPr>
+          <w:color w:val="000000"/>
+          <w:shd w:val="clear" w:color="auto" w:fill="FFFFFF"/>
+        </w:rPr>
+        <w:t xml:space="preserve">some scholars found that God was revealed as father-mother. </w:t>
+      </w:r>
+      <w:r>
+        <w:rPr>
+          <w:rStyle w:val="FootnoteReference"/>
+          <w:color w:val="000000"/>
+          <w:shd w:val="clear" w:color="auto" w:fill="FFFFFF"/>
+        </w:rPr>
+        <w:footnoteReference w:id="50"/>
+      </w:r>
+      <w:r>
+        <w:rPr>
+          <w:color w:val="000000"/>
+          <w:shd w:val="clear" w:color="auto" w:fill="FFFFFF"/>
+        </w:rPr>
+        <w:t xml:space="preserve">  </w:t>
+      </w:r>
+      <w:r>
+        <w:br/>
+      </w:r>
+      <w:r>
+        <w:tab/>
+        <w:t>In Genesis 2:24, the word ‘father’ could refer to God implying that Adam was first created from the dust of the ground. The word ‘mother’ could refer to God implying that Eve was created from the ribs of Adam.  The association between ‘</w:t>
+      </w:r>
+      <w:proofErr w:type="spellStart"/>
+      <w:r>
+        <w:t>Yehweh</w:t>
+      </w:r>
+      <w:proofErr w:type="spellEnd"/>
+      <w:r>
+        <w:t>’ and ‘Eve’ and ‘mother of living things’ infers that the word ‘mother’ is a name referring to the God of Eve.  Similarly, ‘father’ is a name referring the God of Adam.</w:t>
+      </w:r>
+      <w:r>
+        <w:br/>
+      </w:r>
+      <w:r>
+        <w:tab/>
+        <w:t xml:space="preserve">When Adam was saying ‘father and mother,’ he was representing both himself and Eve (man and woman) to talk with Creator God. Adam’s calling God  mother is equivalent to calling someone the father-in-law – it was respectful to Eve and an honor of God. Genesis 2:24 indicates that Adam had a good sense in personhood and identity among himself, Eve and the trinitarian God. </w:t>
+      </w:r>
+      <w:r>
+        <w:br/>
+      </w:r>
+      <w:r>
+        <w:tab/>
+        <w:t xml:space="preserve">People have difficulties expecting ‘father’ and ‘mother’ as two names for one God before the Fall of man, because, after the Fall of man, ‘father’ and ‘mother’ in human culture always refer to two individuals. Such a cultural mandate is so strong that many are driven to think of one God as two: god and goddess, or heavenly father and heavenly mother.  </w:t>
+      </w:r>
+    </w:p>
+    <w:p>
+      <w:pPr>
+        <w:spacing w:line="480" w:lineRule="auto"/>
+        <w:rPr>
+          <w:b/>
+          <w:bCs/>
+        </w:rPr>
+      </w:pPr>
+      <w:r>
+        <w:lastRenderedPageBreak/>
+        <w:tab/>
+      </w:r>
+      <w:r>
+        <w:br/>
+        <w:t xml:space="preserve"> </w:t>
+      </w:r>
+      <w:r>
+        <w:rPr>
+          <w:b/>
+          <w:bCs/>
+        </w:rPr>
+        <w:t>E. ‘Father and Mother’ : Adam’s Right and Capability from God</w:t>
+      </w:r>
+    </w:p>
+    <w:p>
+      <w:pPr>
+        <w:spacing w:line="480" w:lineRule="auto"/>
+      </w:pPr>
+      <w:r>
+        <w:tab/>
+        <w:t>God called the first man 'Adam' (Gen2:7, Gen3:9), but Adam called himself as ‘man’ (</w:t>
+      </w:r>
+      <w:proofErr w:type="spellStart"/>
+      <w:r>
+        <w:t>ish</w:t>
+      </w:r>
+      <w:proofErr w:type="spellEnd"/>
+      <w:r>
+        <w:t xml:space="preserve">). God did not tell Adam the name of God, but God gave Adam the capability of naming and the right of freedom of speech. Before ‘father and mother’ first used in Genesis 2:24, Adam had already given many names for all kinds of animals (2:20).  To call God as ‘father and mother’ has no any legal or moral issue for Adam. </w:t>
+      </w:r>
+      <w:r>
+        <w:br/>
+      </w:r>
+      <w:r>
+        <w:tab/>
+        <w:t>In Genesis 2, the description of how Adam gave names of animals (Gen2:19-20), was inserted between the verses about the need for a helper (2:8) and the verse about how the helper was created (Gen2:21-22). The familial vocabularies 'father', 'mother', 'man' (</w:t>
+      </w:r>
+      <w:proofErr w:type="spellStart"/>
+      <w:r>
+        <w:t>ish</w:t>
+      </w:r>
+      <w:proofErr w:type="spellEnd"/>
+      <w:r>
+        <w:t>) and 'woman' (</w:t>
+      </w:r>
+      <w:proofErr w:type="spellStart"/>
+      <w:r>
+        <w:t>ishah</w:t>
+      </w:r>
+      <w:proofErr w:type="spellEnd"/>
+      <w:r>
+        <w:t>) appeared after the helper was created. These familial terms were never used before in Genesis. Such a kind of structure suggests that familial vocabulary ‘father and mother’ were invented and given by Adam, even though it was possibly under the inspiration of God.</w:t>
+      </w:r>
+    </w:p>
+    <w:p>
+      <w:pPr>
+        <w:spacing w:line="480" w:lineRule="auto"/>
+      </w:pPr>
+    </w:p>
+    <w:p>
+      <w:pPr>
+        <w:spacing w:line="480" w:lineRule="auto"/>
+      </w:pPr>
+      <w:r>
+        <w:rPr>
+          <w:b/>
+          <w:bCs/>
+        </w:rPr>
+        <w:t>F. ‘Father and Mother’ : intimate relationship between Adam and God</w:t>
+      </w:r>
+      <w:r>
+        <w:br/>
+        <w:t xml:space="preserve"> </w:t>
+      </w:r>
+      <w:r>
+        <w:tab/>
+        <w:t xml:space="preserve">Right before Adam began to disclose his first speech, it was God who brought Eve to Adam (Gen2:23). Hence, God was the middleman between Adam and Eve; God organized the meeting; God was the host. It was the most special moment in human history when Adam first time spoke in front of both God and Eve. In such an important event, it would be plausible for Adam to speak something related to three of them (Adam, Eve and God) </w:t>
+      </w:r>
+    </w:p>
+    <w:p>
+      <w:pPr>
+        <w:spacing w:line="480" w:lineRule="auto"/>
+      </w:pPr>
+      <w:r>
+        <w:tab/>
+        <w:t xml:space="preserve">It’s not hard to find that Adam’s speech (Gen2:23) was inspired by God. Genesis 2:21 shows that when God was creating Eve, Adam was asleep. Without the inspiration or instruction of God, Adam was not able to say that the woman was from his ribs and flesh (2:23). Likewise, </w:t>
+      </w:r>
+      <w:r>
+        <w:lastRenderedPageBreak/>
+        <w:t>without the inspiration or instruction of God, Adam was not able to say his father and mother (2:24).</w:t>
+      </w:r>
+      <w:r>
+        <w:br/>
+      </w:r>
+      <w:r>
+        <w:tab/>
+        <w:t xml:space="preserve">Genesis 2 shows that Adam was directly created and educated by God (Gen2:16-17). Obviously Adam was not only created earlier than Eve, but also knew more than Eve. More accurately, Adam knew God more than anyone else among all human beings. </w:t>
+      </w:r>
+      <w:r>
+        <w:br/>
+      </w:r>
+      <w:r>
+        <w:tab/>
+        <w:t xml:space="preserve">The words ‘father and mother’ could be a reaction of the satisfaction of Adam after God gave him the helper (2:22). The words ‘father and mother’ in Adam’s speech reflected an intimate lovely relationship between God and Adam. Unfortunately, it was the last speech for Adam before the Fall. Among creatures, only Adam had such privilage right from God to call God ‘father’, and only Adam had such intimate relationship with God. </w:t>
+      </w:r>
+    </w:p>
+    <w:p>
+      <w:pPr>
+        <w:spacing w:line="480" w:lineRule="auto"/>
+      </w:pPr>
+      <w:r>
+        <w:br/>
+      </w:r>
+      <w:r>
+        <w:rPr>
+          <w:b/>
+          <w:bCs/>
+        </w:rPr>
+        <w:t>G. Summary of Origin of Father and Mother</w:t>
+      </w:r>
+    </w:p>
+    <w:p>
+      <w:pPr>
+        <w:spacing w:line="480" w:lineRule="auto"/>
+      </w:pPr>
+      <w:r>
+        <w:tab/>
+        <w:t xml:space="preserve">The Hebraic words ‘father and mother’ (Gen 2:24) only appears once before the Fall. Although, its meanings are obscure before the Fall, the first usages after the Fall shows that ‘father’ and ‘mother’ originally refer to the Creator God. The phrase ‘mother of the living’ (3:20) refers to a goddess in human culture. For ‘father of those who live tent and raise stock’(4:20 NIV) and ‘father of those who play harp and flute’ (4:21 NIV), some versions translate ‘father’ into ‘the first’ (NLT, NET) or ‘first person’ (GWR) or ‘ancestor’ (GNT, ISV). None of those refers to biological parents. </w:t>
+      </w:r>
+    </w:p>
+    <w:p>
+      <w:pPr>
+        <w:spacing w:line="480" w:lineRule="auto"/>
+      </w:pPr>
+      <w:r>
+        <w:tab/>
+        <w:t xml:space="preserve">God uses ‘father’ and ‘mother’ to refer to Himself. Sarah, “mother of nations” (Gen 17:16) and Abraham, ‘father of nations” (17:4-5) refer to the nations of God, the kingdom of heaven, the church of Jesus.  The initial words ‘father’ and ‘mother’ have nothing to do with biological parents.  </w:t>
+      </w:r>
+    </w:p>
+    <w:p>
+      <w:pPr>
+        <w:spacing w:line="480" w:lineRule="auto"/>
+      </w:pPr>
+      <w:r>
+        <w:rPr>
+          <w:b/>
+          <w:bCs/>
+        </w:rPr>
+        <w:lastRenderedPageBreak/>
         <w:tab/>
       </w:r>
       <w:r>
@@ -7161,29 +8253,10 @@
           <w:color w:val="000000" w:themeColor="text1"/>
           <w:shd w:val="clear" w:color="auto" w:fill="FFFFFF"/>
         </w:rPr>
-        <w:t xml:space="preserve">(5) </w:t>
-      </w:r>
-      <w:r>
-        <w:t xml:space="preserve">God used the word ‘mother’ to rename Sara to Sarah, meaning ‘mother of nations.’ God did not mean Sarah is a goddess; “mother of nations is to infer the nations of God, which is the kingdom of heaven in the NT.  </w:t>
-      </w:r>
-    </w:p>
-    <w:p>
-      <w:pPr>
-        <w:spacing w:line="480" w:lineRule="auto"/>
-      </w:pPr>
-      <w:r>
-        <w:tab/>
-        <w:t xml:space="preserve">(6) </w:t>
-      </w:r>
-      <w:r>
-        <w:rPr>
-          <w:color w:val="000000" w:themeColor="text1"/>
-          <w:shd w:val="clear" w:color="auto" w:fill="FFFFFF"/>
-        </w:rPr>
-        <w:t xml:space="preserve">Many </w:t>
-      </w:r>
-      <w:r>
-        <w:t>evidences shows that the Bible has Eve-Mother-</w:t>
+        <w:t>The</w:t>
+      </w:r>
+      <w:r>
+        <w:t xml:space="preserve"> motifs of Adam-father-Elohim and Eve-Mother-</w:t>
       </w:r>
       <w:proofErr w:type="spellStart"/>
       <w:r>
@@ -7191,1122 +8264,272 @@
       </w:r>
       <w:proofErr w:type="spellEnd"/>
       <w:r>
-        <w:t xml:space="preserve"> motif. As a contrast, Genesis does not have ‘female-mother’ linking pattern in the text. </w:t>
-      </w:r>
-      <w:r>
-        <w:rPr>
-          <w:color w:val="000000" w:themeColor="text1"/>
-          <w:shd w:val="clear" w:color="auto" w:fill="FFFFFF"/>
-        </w:rPr>
-        <w:t xml:space="preserve">These evidences shows that ‘mother’ is a name for God, which is germane to the relationship between the Creator and woman Eve. </w:t>
-      </w:r>
-      <w:r>
-        <w:rPr>
-          <w:color w:val="FFFFFF" w:themeColor="background1"/>
-          <w:shd w:val="clear" w:color="auto" w:fill="FFFFFF"/>
-        </w:rPr>
-        <w:t>972article</w:t>
-      </w:r>
-      <w:r>
-        <w:rPr>
-          <w:color w:val="FFFFFF" w:themeColor="background1"/>
-        </w:rPr>
-        <w:t xml:space="preserve">). </w:t>
-      </w:r>
-      <w:r>
-        <w:br/>
-      </w:r>
-      <w:r>
-        <w:br/>
-      </w:r>
-      <w:r>
-        <w:rPr>
-          <w:b/>
-          <w:bCs/>
-        </w:rPr>
-        <w:t>C. ‘Father’ : Familial Name for Creator</w:t>
-      </w:r>
-      <w:r>
+        <w:t xml:space="preserve"> found in Genesis reveal that ‘father’ and ‘mother’ are polyonymous for one God with different implications: the word ‘father’ implies that Adam was first created from the dust of the ground; the word ‘mother’ implies that Eve was created from the ribs of Adam.  The word ‘mother’ is a name reserved for woman Eve; ‘father’ is a name deserved for man Adam. </w:t>
+      </w:r>
+    </w:p>
+    <w:p>
+      <w:pPr>
+        <w:spacing w:line="480" w:lineRule="auto"/>
+      </w:pPr>
+      <w:r>
+        <w:tab/>
+        <w:t>The paired symmetric motifs, which are parallel to ‘male and female’ and the double name of God (</w:t>
+      </w:r>
+      <w:proofErr w:type="spellStart"/>
+      <w:r>
+        <w:t>Yehweh</w:t>
+      </w:r>
+      <w:proofErr w:type="spellEnd"/>
+      <w:r>
+        <w:t xml:space="preserve"> Elohim), are the characteristics of the likeness of God and have nothing to do with gender or sex. </w:t>
+      </w:r>
+    </w:p>
+    <w:p>
+      <w:pPr>
+        <w:spacing w:line="480" w:lineRule="auto"/>
+        <w:rPr>
+          <w:b/>
+          <w:bCs/>
+        </w:rPr>
+      </w:pPr>
+      <w:r>
+        <w:tab/>
+        <w:t>Adam’s total three speeches (2:23, 3:10, 12) reveal that Adam does not know God’s name and his name. ‘Adam’ is a name used for narrative and audience. Adam and God use pronouns to call each other (3:9-12). But they know and use the name ‘woman’ (</w:t>
+      </w:r>
+      <w:proofErr w:type="spellStart"/>
+      <w:r>
+        <w:t>ishah</w:t>
+      </w:r>
+      <w:proofErr w:type="spellEnd"/>
+      <w:r>
+        <w:t>) in their conversation, which is given by God. The word ‘man’ (</w:t>
+      </w:r>
+      <w:proofErr w:type="spellStart"/>
+      <w:r>
+        <w:t>ish</w:t>
+      </w:r>
+      <w:proofErr w:type="spellEnd"/>
+      <w:r>
+        <w:t>), ‘father’ (aba) and ‘mother’ (amah) are etymologically derived from ‘woman’ (</w:t>
+      </w:r>
+      <w:proofErr w:type="spellStart"/>
+      <w:r>
+        <w:t>ishah</w:t>
+      </w:r>
+      <w:proofErr w:type="spellEnd"/>
+      <w:r>
+        <w:t xml:space="preserve">). If the name ‘man’ is given by Adam, it’s plausible that ‘his father and mother’ are given by Adam. If the words man and woman refer to Adam and Eve, the words father and mother have to refer to their creator.  </w:t>
+      </w:r>
+    </w:p>
+    <w:p>
+      <w:pPr>
+        <w:spacing w:line="480" w:lineRule="auto"/>
+      </w:pPr>
+      <w:r>
+        <w:tab/>
+        <w:t>Human beings began to use ‘</w:t>
+      </w:r>
+      <w:proofErr w:type="spellStart"/>
+      <w:r>
+        <w:t>Yhwh</w:t>
+      </w:r>
+      <w:proofErr w:type="spellEnd"/>
+      <w:r>
+        <w:t>’ (</w:t>
+      </w:r>
+      <w:proofErr w:type="spellStart"/>
+      <w:r>
+        <w:t>יְהֹוָה</w:t>
+      </w:r>
+      <w:proofErr w:type="spellEnd"/>
+      <w:r>
+        <w:t xml:space="preserve">, </w:t>
+      </w:r>
+      <w:proofErr w:type="spellStart"/>
+      <w:r>
+        <w:t>yhwy</w:t>
+      </w:r>
+      <w:proofErr w:type="spellEnd"/>
+      <w:r>
+        <w:t xml:space="preserve">)  to infer God’s name after Seth begot a son </w:t>
+      </w:r>
+      <w:proofErr w:type="spellStart"/>
+      <w:r>
+        <w:t>Enosh</w:t>
+      </w:r>
+      <w:proofErr w:type="spellEnd"/>
+      <w:r>
+        <w:t xml:space="preserve"> when man began to call on God’s name (</w:t>
+      </w:r>
+      <w:proofErr w:type="spellStart"/>
+      <w:r>
+        <w:t>יְהֹוָה</w:t>
+      </w:r>
+      <w:proofErr w:type="spellEnd"/>
+      <w:r>
+        <w:t xml:space="preserve">, </w:t>
+      </w:r>
+      <w:proofErr w:type="spellStart"/>
+      <w:r>
+        <w:t>yhwy</w:t>
+      </w:r>
+      <w:proofErr w:type="spellEnd"/>
+      <w:r>
+        <w:t xml:space="preserve">) (Gen 4:26). The first person whom God revealed his name to is Abraham. God said to Abraham, </w:t>
+      </w:r>
+      <w:proofErr w:type="spellStart"/>
+      <w:r>
+        <w:t>אֲנִי־אֵל</w:t>
+      </w:r>
+      <w:proofErr w:type="spellEnd"/>
+      <w:r>
+        <w:t xml:space="preserve"> שַׁדַּי (I am God Almighty) (Gen17:1), where God used singular form of ‘God’ (</w:t>
+      </w:r>
+      <w:proofErr w:type="spellStart"/>
+      <w:r>
+        <w:t>אֵל</w:t>
+      </w:r>
+      <w:proofErr w:type="spellEnd"/>
+      <w:r>
+        <w:t xml:space="preserve">  </w:t>
+      </w:r>
+      <w:r>
+        <w:rPr>
+          <w:i/>
+          <w:iCs/>
+        </w:rPr>
+        <w:t>El</w:t>
+      </w:r>
+      <w:r>
+        <w:t>).</w:t>
+      </w:r>
+    </w:p>
+    <w:p>
+      <w:pPr>
+        <w:spacing w:line="480" w:lineRule="auto"/>
+      </w:pPr>
+      <w:r>
+        <w:tab/>
+        <w:t xml:space="preserve">Adam is the only one who has both the naming capability and the privilege to give names for the Creator due to his close relationship with God. All other people are not eligible even they have naming capability. In genesis 2:24, Adam uses the third person single masculine pronoun </w:t>
+      </w:r>
+      <w:r>
+        <w:lastRenderedPageBreak/>
+        <w:t xml:space="preserve">(his father: </w:t>
+      </w:r>
+      <w:proofErr w:type="spellStart"/>
+      <w:r>
+        <w:t>אָב</w:t>
+      </w:r>
+      <w:proofErr w:type="spellEnd"/>
+      <w:r>
+        <w:t>ִ֔</w:t>
+      </w:r>
+      <w:proofErr w:type="spellStart"/>
+      <w:r>
+        <w:t>יו</w:t>
+      </w:r>
+      <w:proofErr w:type="spellEnd"/>
+      <w:r>
+        <w:t xml:space="preserve"> and his mother: </w:t>
+      </w:r>
+      <w:proofErr w:type="spellStart"/>
+      <w:r>
+        <w:t>אִמ</w:t>
+      </w:r>
+      <w:proofErr w:type="spellEnd"/>
+      <w:r>
+        <w:t xml:space="preserve">ּ֤וֹ) to infer the Creator not only of himself, but also of Eve and all humanity. No other people has such right.    </w:t>
+      </w:r>
+    </w:p>
+    <w:p>
+      <w:pPr>
+        <w:spacing w:line="480" w:lineRule="auto"/>
+      </w:pPr>
+      <w:r>
+        <w:tab/>
+        <w:t xml:space="preserve">The different Hebraic pronominal suffix (‘his’, </w:t>
+      </w:r>
+      <w:proofErr w:type="spellStart"/>
+      <w:r>
+        <w:t>יו</w:t>
+      </w:r>
+      <w:proofErr w:type="spellEnd"/>
+      <w:r>
+        <w:t xml:space="preserve">  and וֹ) implies a subtle difference in relationship between the two motif lines: ‘Adam-Father’ and ‘Eve-Mother’ as ‘Adam’s Father’ and ‘Eve’s Mother.’ Adam’s calling mother is a little bit like calling the mother-in-law for marriage ordinance.        </w:t>
+      </w:r>
+    </w:p>
+    <w:p>
+      <w:pPr>
+        <w:spacing w:line="480" w:lineRule="auto"/>
+      </w:pPr>
+      <w:r>
+        <w:br/>
+      </w:r>
+      <w:r>
+        <w:rPr>
+          <w:b/>
+          <w:bCs/>
+          <w:u w:val="single"/>
+        </w:rPr>
+        <w:t xml:space="preserve">6. Summary of Etiological study </w:t>
+      </w:r>
+      <w:r>
+        <w:rPr>
+          <w:b/>
+          <w:bCs/>
+        </w:rPr>
         <w:t xml:space="preserve"> </w:t>
       </w:r>
-      <w:r>
-        <w:br/>
-      </w:r>
-      <w:r>
-        <w:tab/>
-        <w:t xml:space="preserve">Although the creation of man and woman in Gen2 is an expansion of the creation on Day6 (1:26-27) </w:t>
-      </w:r>
-      <w:r>
-        <w:rPr>
-          <w:rStyle w:val="FootnoteReference"/>
-        </w:rPr>
-        <w:footnoteReference w:id="46"/>
-      </w:r>
-      <w:r>
-        <w:rPr>
-          <w:color w:val="000000"/>
-          <w:shd w:val="clear" w:color="auto" w:fill="FFFFFF"/>
-        </w:rPr>
-        <w:t>, especially, Gen2:18-25</w:t>
-      </w:r>
-      <w:r>
-        <w:t xml:space="preserve"> can be considered as “</w:t>
-      </w:r>
-      <w:r>
-        <w:rPr>
-          <w:color w:val="000000"/>
-          <w:shd w:val="clear" w:color="auto" w:fill="FFFFFF"/>
-        </w:rPr>
-        <w:t xml:space="preserve">the painting fuller picture of Gen 1:26-28” </w:t>
-      </w:r>
-      <w:r>
-        <w:rPr>
-          <w:rStyle w:val="FootnoteReference"/>
-          <w:color w:val="000000"/>
-          <w:shd w:val="clear" w:color="auto" w:fill="FFFFFF"/>
-        </w:rPr>
-        <w:footnoteReference w:id="47"/>
-      </w:r>
-      <w:r>
-        <w:rPr>
-          <w:color w:val="000000"/>
-          <w:shd w:val="clear" w:color="auto" w:fill="FFFFFF"/>
-        </w:rPr>
-        <w:t>, a significant difference between Genesis 1 and Genesis 2 is that Genesis 1 uses the single word ‘Elohim’ to refer to God, whereas in Genesis 2-3, talking about the Adam and Eve,  the double words ‘</w:t>
-      </w:r>
-      <w:proofErr w:type="spellStart"/>
-      <w:r>
-        <w:rPr>
-          <w:color w:val="000000"/>
-          <w:shd w:val="clear" w:color="auto" w:fill="FFFFFF"/>
-        </w:rPr>
-        <w:t>Yehweh</w:t>
-      </w:r>
-      <w:proofErr w:type="spellEnd"/>
-      <w:r>
-        <w:rPr>
-          <w:color w:val="000000"/>
-          <w:shd w:val="clear" w:color="auto" w:fill="FFFFFF"/>
-        </w:rPr>
-        <w:t xml:space="preserve">’ and ‘Elohim’ are always used together to present God, and literally translated as the ‘Lord God.’  </w:t>
-      </w:r>
-      <w:r>
-        <w:rPr>
-          <w:color w:val="000000"/>
-          <w:shd w:val="clear" w:color="auto" w:fill="FFFFFF"/>
-        </w:rPr>
-        <w:br/>
-      </w:r>
-      <w:r>
-        <w:rPr>
-          <w:color w:val="000000"/>
-          <w:shd w:val="clear" w:color="auto" w:fill="FFFFFF"/>
-        </w:rPr>
-        <w:tab/>
-        <w:t>Another significant difference between Genesis 1 and Genesis 2 is that Genesis 2 extensively depicts man in pairs: Adam and Eve, man (</w:t>
-      </w:r>
-      <w:proofErr w:type="spellStart"/>
-      <w:r>
-        <w:rPr>
-          <w:i/>
-          <w:iCs/>
-          <w:color w:val="000000"/>
-          <w:shd w:val="clear" w:color="auto" w:fill="FFFFFF"/>
-        </w:rPr>
-        <w:t>ish</w:t>
-      </w:r>
-      <w:proofErr w:type="spellEnd"/>
-      <w:r>
-        <w:rPr>
-          <w:color w:val="000000"/>
-          <w:shd w:val="clear" w:color="auto" w:fill="FFFFFF"/>
-        </w:rPr>
-        <w:t>) and woman (</w:t>
-      </w:r>
-      <w:proofErr w:type="spellStart"/>
-      <w:r>
-        <w:rPr>
-          <w:i/>
-          <w:iCs/>
-          <w:color w:val="000000"/>
-          <w:shd w:val="clear" w:color="auto" w:fill="FFFFFF"/>
-        </w:rPr>
-        <w:t>ishah</w:t>
-      </w:r>
-      <w:proofErr w:type="spellEnd"/>
-      <w:r>
-        <w:rPr>
-          <w:color w:val="000000"/>
-          <w:shd w:val="clear" w:color="auto" w:fill="FFFFFF"/>
-        </w:rPr>
-        <w:t xml:space="preserve">), husband and </w:t>
-      </w:r>
-      <w:r>
-        <w:rPr>
-          <w:color w:val="000000"/>
-          <w:shd w:val="clear" w:color="auto" w:fill="FFFFFF"/>
-        </w:rPr>
+    </w:p>
+    <w:p>
+      <w:pPr>
+        <w:spacing w:line="480" w:lineRule="auto"/>
+      </w:pPr>
+      <w:r>
+        <w:tab/>
+        <w:t xml:space="preserve">Etymology and Etiology are common in that both are a study about the origination. The difference between them is that etymology focuses on the literal word, whereas etiology focuses on the real instance. Although the two studies are in different disciplines, they are inextricably indispensable and they emerge at the same time and complement to each other. </w:t>
+      </w:r>
+    </w:p>
+    <w:p>
+      <w:pPr>
+        <w:spacing w:line="480" w:lineRule="auto"/>
+      </w:pPr>
+      <w:r>
+        <w:rPr>
+          <w:b/>
+          <w:bCs/>
+        </w:rPr>
+        <w:tab/>
+      </w:r>
+      <w:r>
+        <w:t xml:space="preserve">Etymological and Etiological study on Genesis 1-2 reveals that, before God created man, God prepared the light, air, time, food and all necessities. During the creation of man, God also created helper. Moreover, not only God created the first nuclear family, but also God joint the first family and authorized the first man to have signed the first covenant that is Genesis 2:24. </w:t>
+      </w:r>
+    </w:p>
+    <w:p>
+      <w:pPr>
+        <w:spacing w:line="480" w:lineRule="auto"/>
+        <w:rPr>
+          <w:b/>
+          <w:bCs/>
+        </w:rPr>
+      </w:pPr>
+      <w:r>
+        <w:tab/>
+        <w:t>The above study can conclude that Genesis 2:24 is one of the most significant verses in Genesis and the Bible.  It is not only the climax in the Adam’s first speech but also the climax in God’s creation among the seven days.  It is a real mark of the end of the creation of man and woman</w:t>
+      </w:r>
+      <w:r>
+        <w:rPr>
+          <w:b/>
+          <w:bCs/>
+        </w:rPr>
+        <w:t xml:space="preserve">. </w:t>
+      </w:r>
+      <w:r>
+        <w:t xml:space="preserve">It is also a mark of the beginning of the first nuclear family in the world, which is the prototype of the church and the kingdom of heaven of Jesus. Adam’s first speech is not only the first speech of man, but also the first inspired prediction in the world. Adam can be considered as the first prophet among human beings. Genesis 2:24 can be considered as the first covenant </w:t>
+      </w:r>
+      <w:r>
         <w:lastRenderedPageBreak/>
-        <w:t>wife, particularly including ‘father and mother.’ In the pair of the word, if one applies to God, then the other will be related to God. If ‘mother’ infers ‘</w:t>
-      </w:r>
-      <w:proofErr w:type="spellStart"/>
-      <w:r>
-        <w:rPr>
-          <w:color w:val="000000"/>
-          <w:shd w:val="clear" w:color="auto" w:fill="FFFFFF"/>
-        </w:rPr>
-        <w:t>Yehweh</w:t>
-      </w:r>
-      <w:proofErr w:type="spellEnd"/>
-      <w:r>
-        <w:rPr>
-          <w:color w:val="000000"/>
-          <w:shd w:val="clear" w:color="auto" w:fill="FFFFFF"/>
-        </w:rPr>
-        <w:t xml:space="preserve">,’ then ‘father’ likely infers ‘Elohim.’ </w:t>
-      </w:r>
-      <w:r>
-        <w:rPr>
-          <w:color w:val="000000"/>
-          <w:shd w:val="clear" w:color="auto" w:fill="FFFFFF"/>
-        </w:rPr>
-        <w:br/>
-      </w:r>
-      <w:r>
-        <w:rPr>
-          <w:color w:val="000000"/>
-          <w:shd w:val="clear" w:color="auto" w:fill="FFFFFF"/>
-        </w:rPr>
-        <w:tab/>
-        <w:t>In the OT, the double words ‘</w:t>
-      </w:r>
-      <w:proofErr w:type="spellStart"/>
-      <w:r>
-        <w:rPr>
-          <w:color w:val="000000"/>
-          <w:shd w:val="clear" w:color="auto" w:fill="FFFFFF"/>
-        </w:rPr>
-        <w:t>Yehweh</w:t>
-      </w:r>
-      <w:proofErr w:type="spellEnd"/>
-      <w:r>
-        <w:rPr>
-          <w:color w:val="000000"/>
-          <w:shd w:val="clear" w:color="auto" w:fill="FFFFFF"/>
-        </w:rPr>
-        <w:t xml:space="preserve"> Elohim’ occurs 20 times.</w:t>
-      </w:r>
-      <w:r>
-        <w:rPr>
-          <w:rStyle w:val="FootnoteReference"/>
-          <w:color w:val="000000"/>
-          <w:shd w:val="clear" w:color="auto" w:fill="FFFFFF"/>
-        </w:rPr>
-        <w:footnoteReference w:id="48"/>
-      </w:r>
-      <w:r>
-        <w:rPr>
-          <w:color w:val="000000"/>
-          <w:shd w:val="clear" w:color="auto" w:fill="FFFFFF"/>
-        </w:rPr>
-        <w:t xml:space="preserve"> The double words are seldomly used together outside the story of Adam and Eve.  The differentiation between the words ‘</w:t>
-      </w:r>
-      <w:proofErr w:type="spellStart"/>
-      <w:r>
-        <w:rPr>
-          <w:color w:val="000000"/>
-          <w:shd w:val="clear" w:color="auto" w:fill="FFFFFF"/>
-        </w:rPr>
-        <w:t>Yehweh</w:t>
-      </w:r>
-      <w:proofErr w:type="spellEnd"/>
-      <w:r>
-        <w:rPr>
-          <w:color w:val="000000"/>
-          <w:shd w:val="clear" w:color="auto" w:fill="FFFFFF"/>
-        </w:rPr>
-        <w:t>’ and ‘Elohim’ is same obscure as the words between ‘male’ and ‘female’ as well as ‘father’ and ‘mother.’ Such parallel concurrence underlines the inner relationship  between ‘father and mother’ and God (</w:t>
-      </w:r>
-      <w:proofErr w:type="spellStart"/>
-      <w:r>
-        <w:rPr>
-          <w:color w:val="000000"/>
-          <w:shd w:val="clear" w:color="auto" w:fill="FFFFFF"/>
-        </w:rPr>
-        <w:t>Yehweh</w:t>
-      </w:r>
-      <w:proofErr w:type="spellEnd"/>
-      <w:r>
-        <w:rPr>
-          <w:color w:val="000000"/>
-          <w:shd w:val="clear" w:color="auto" w:fill="FFFFFF"/>
-        </w:rPr>
-        <w:t xml:space="preserve"> Elohim). </w:t>
-      </w:r>
-      <w:r>
-        <w:rPr>
-          <w:color w:val="000000"/>
-          <w:shd w:val="clear" w:color="auto" w:fill="FFFFFF"/>
-        </w:rPr>
-        <w:br/>
-      </w:r>
-      <w:r>
-        <w:rPr>
-          <w:color w:val="000000"/>
-          <w:shd w:val="clear" w:color="auto" w:fill="FFFFFF"/>
-        </w:rPr>
-        <w:tab/>
-        <w:t xml:space="preserve">After the Fall of man, the word ‘father’ was first used in Cain’s offspring (Gen4:20-21), then used with Ham’s offspring Canaan (Gen9:18, Gen9:22-23). Although Adam and ‘father’ are connected through the negative family, from Genesis 2:26-27 (Elohim-Adam), it shows a pattern: Adam-father-Elohim. ‘Father’ is related to the meaning of ‘creator or initiator’ like God. </w:t>
-      </w:r>
-      <w:r>
-        <w:rPr>
-          <w:color w:val="000000"/>
-          <w:shd w:val="clear" w:color="auto" w:fill="FFFFFF"/>
-        </w:rPr>
-        <w:br/>
-      </w:r>
-      <w:r>
-        <w:rPr>
-          <w:color w:val="000000"/>
-          <w:shd w:val="clear" w:color="auto" w:fill="FFFFFF"/>
-        </w:rPr>
-        <w:tab/>
-        <w:t xml:space="preserve">In the NT, it can be noticed that Jesus is called “the Son of God.” Notice that Jesus was never called ‘the Son of the Lord.’  Jesus himself always used ‘Father’ to refer to ‘God’ rather than the ‘Lord.’ There exists a pattern: Jesus-Father-God in the NT. </w:t>
-      </w:r>
-    </w:p>
-    <w:p>
-      <w:pPr>
-        <w:spacing w:line="480" w:lineRule="auto"/>
-        <w:rPr>
-          <w:color w:val="000000"/>
-          <w:shd w:val="clear" w:color="auto" w:fill="FFFFFF"/>
-        </w:rPr>
-      </w:pPr>
-      <w:r>
-        <w:rPr>
-          <w:color w:val="000000"/>
-          <w:shd w:val="clear" w:color="auto" w:fill="FFFFFF"/>
-        </w:rPr>
-        <w:tab/>
-        <w:t>Also, the NT calls Jesus both the "last Adam" and the "second Man"</w:t>
-      </w:r>
-      <w:r>
-        <w:t xml:space="preserve"> (1Co15:45-48). </w:t>
-      </w:r>
-      <w:r>
-        <w:rPr>
-          <w:color w:val="000000"/>
-          <w:shd w:val="clear" w:color="auto" w:fill="FFFFFF"/>
-        </w:rPr>
-        <w:t xml:space="preserve">As compared between Adam-father-Elohim and Jesus-Father-God, the perfect match can infer that the ‘father’ that Adam inferred to in Genesis 2:24 is identical to what Jesus inferred to; they all refer to the same God (Elohim). </w:t>
-      </w:r>
-      <w:r>
-        <w:rPr>
-          <w:color w:val="000000"/>
-          <w:shd w:val="clear" w:color="auto" w:fill="FFFFFF"/>
-        </w:rPr>
-        <w:br/>
-      </w:r>
-      <w:r>
-        <w:rPr>
-          <w:color w:val="000000"/>
-          <w:shd w:val="clear" w:color="auto" w:fill="FFFFFF"/>
-        </w:rPr>
-        <w:tab/>
-        <w:t>The symmetric map between Adam-father-Elohim and Eve-mother-</w:t>
-      </w:r>
-      <w:proofErr w:type="spellStart"/>
-      <w:r>
-        <w:rPr>
-          <w:color w:val="000000"/>
-          <w:shd w:val="clear" w:color="auto" w:fill="FFFFFF"/>
-        </w:rPr>
-        <w:t>Yehweh</w:t>
-      </w:r>
-      <w:proofErr w:type="spellEnd"/>
-      <w:r>
-        <w:rPr>
-          <w:color w:val="000000"/>
-          <w:shd w:val="clear" w:color="auto" w:fill="FFFFFF"/>
-        </w:rPr>
-        <w:t xml:space="preserve"> could be </w:t>
-      </w:r>
-      <w:r>
-        <w:rPr>
-          <w:color w:val="000000"/>
-          <w:shd w:val="clear" w:color="auto" w:fill="FFFFFF"/>
-        </w:rPr>
-        <w:lastRenderedPageBreak/>
-        <w:t xml:space="preserve">also a plausible reason to explain why Jesus never call God ‘mother’ because the familial term was first used by Eve and reserved by Adam to infer a god of all living after the Fall.  </w:t>
-      </w:r>
-    </w:p>
-    <w:p>
-      <w:pPr>
-        <w:spacing w:line="480" w:lineRule="auto"/>
-        <w:rPr>
-          <w:color w:val="000000"/>
-          <w:shd w:val="clear" w:color="auto" w:fill="FFFFFF"/>
-        </w:rPr>
-      </w:pPr>
-      <w:r>
-        <w:rPr>
-          <w:color w:val="000000"/>
-          <w:shd w:val="clear" w:color="auto" w:fill="FFFFFF"/>
-        </w:rPr>
-        <w:tab/>
-        <w:t xml:space="preserve">Compared with the word ‘son’ that was from God’s saying (Gen3:16) and the word ‘father’ that was from the mouth of Adam, the two words sounds like a dialog between Adam and God -- Adam said: ‘father’; God said: ‘son.’ </w:t>
-      </w:r>
-    </w:p>
-    <w:p>
-      <w:pPr>
-        <w:spacing w:line="480" w:lineRule="auto"/>
-      </w:pPr>
-      <w:r>
-        <w:rPr>
-          <w:color w:val="000000"/>
-          <w:shd w:val="clear" w:color="auto" w:fill="FFFFFF"/>
-        </w:rPr>
-        <w:tab/>
-        <w:t xml:space="preserve">When God created the first man, God immediately gave him a name ‘Adam.’ But God never told Adam his name. Adam did not know his name. This is the reason Adam called himself ‘man’ </w:t>
-      </w:r>
-      <w:r>
-        <w:t>(</w:t>
-      </w:r>
-      <w:proofErr w:type="spellStart"/>
-      <w:r>
-        <w:t>אִיש</w:t>
-      </w:r>
-      <w:proofErr w:type="spellEnd"/>
-      <w:r>
-        <w:t xml:space="preserve">ׁ  </w:t>
-      </w:r>
-      <w:proofErr w:type="spellStart"/>
-      <w:r>
-        <w:rPr>
-          <w:b/>
-          <w:bCs/>
-          <w:i/>
-          <w:iCs/>
-        </w:rPr>
-        <w:t>ish</w:t>
-      </w:r>
-      <w:proofErr w:type="spellEnd"/>
-      <w:r>
-        <w:t>) derived from ‘woman’ (</w:t>
-      </w:r>
-      <w:proofErr w:type="spellStart"/>
-      <w:r>
-        <w:t>אִש</w:t>
-      </w:r>
-      <w:proofErr w:type="spellEnd"/>
-      <w:r>
-        <w:t xml:space="preserve">ָּׁה  </w:t>
-      </w:r>
-      <w:proofErr w:type="spellStart"/>
-      <w:r>
-        <w:rPr>
-          <w:b/>
-          <w:bCs/>
-          <w:i/>
-          <w:iCs/>
-        </w:rPr>
-        <w:t>ish</w:t>
-      </w:r>
-      <w:proofErr w:type="spellEnd"/>
-      <w:r>
-        <w:t>-</w:t>
-      </w:r>
-      <w:r>
-        <w:rPr>
-          <w:i/>
-          <w:iCs/>
-        </w:rPr>
-        <w:t>ah</w:t>
-      </w:r>
-      <w:r>
-        <w:t>)</w:t>
-      </w:r>
-      <w:r>
-        <w:rPr>
-          <w:color w:val="000000"/>
-          <w:shd w:val="clear" w:color="auto" w:fill="FFFFFF"/>
-        </w:rPr>
-        <w:t xml:space="preserve">. When God first called Adam, God said </w:t>
-      </w:r>
-      <w:proofErr w:type="spellStart"/>
-      <w:r>
-        <w:t>אַי</w:t>
-      </w:r>
-      <w:proofErr w:type="spellEnd"/>
-      <w:r>
-        <w:t>ֶּֽכָּה  which means ‘where (</w:t>
-      </w:r>
-      <w:proofErr w:type="spellStart"/>
-      <w:r>
-        <w:t>אַי</w:t>
-      </w:r>
-      <w:proofErr w:type="spellEnd"/>
-      <w:r>
-        <w:t xml:space="preserve">ֶּֽ) are you (כָּה)?’ (Gen3:9) rather than </w:t>
-      </w:r>
-      <w:proofErr w:type="spellStart"/>
-      <w:r>
-        <w:t>אָדָם</w:t>
-      </w:r>
-      <w:proofErr w:type="spellEnd"/>
-      <w:r>
-        <w:t xml:space="preserve"> (</w:t>
-      </w:r>
-      <w:proofErr w:type="spellStart"/>
-      <w:r>
-        <w:t>adam</w:t>
-      </w:r>
-      <w:proofErr w:type="spellEnd"/>
-      <w:r>
-        <w:t>) or man (</w:t>
-      </w:r>
-      <w:proofErr w:type="spellStart"/>
-      <w:r>
-        <w:t>אִיש</w:t>
-      </w:r>
-      <w:proofErr w:type="spellEnd"/>
-      <w:r>
-        <w:t xml:space="preserve">ׁ  </w:t>
-      </w:r>
-      <w:proofErr w:type="spellStart"/>
-      <w:r>
-        <w:rPr>
-          <w:b/>
-          <w:bCs/>
-          <w:i/>
-          <w:iCs/>
-        </w:rPr>
-        <w:t>ish</w:t>
-      </w:r>
-      <w:proofErr w:type="spellEnd"/>
-      <w:r>
-        <w:t xml:space="preserve">). God first revealed his name to Abraham as </w:t>
-      </w:r>
-      <w:proofErr w:type="spellStart"/>
-      <w:r>
-        <w:t>אֲנִי־אֵל</w:t>
-      </w:r>
-      <w:proofErr w:type="spellEnd"/>
-      <w:r>
-        <w:t xml:space="preserve"> שַׁדַּי (I am God Almighty) (Gen17:1) where God use singular form of ‘God’ (</w:t>
-      </w:r>
-      <w:proofErr w:type="spellStart"/>
-      <w:r>
-        <w:t>אֵל</w:t>
-      </w:r>
-      <w:proofErr w:type="spellEnd"/>
-      <w:r>
-        <w:t>).</w:t>
-      </w:r>
-      <w:r>
-        <w:br/>
-      </w:r>
-      <w:r>
-        <w:rPr>
-          <w:b/>
-          <w:bCs/>
-        </w:rPr>
-        <w:t xml:space="preserve">D. ‘Father and Mother’ : One God with Different Names and Implications. </w:t>
-      </w:r>
-      <w:r>
-        <w:br/>
-      </w:r>
-      <w:r>
-        <w:tab/>
-        <w:t xml:space="preserve">Adam’s calling God 'father' and 'mother' does not necessarily mean two persons, nor one personal God with two different gender characters. The Scripture reiterates that there is only one God (Deu6:4). In Hebrew, ‘God’ (Elohim) takes masculine attributes. </w:t>
-      </w:r>
-      <w:r>
-        <w:br/>
-      </w:r>
-      <w:r>
-        <w:tab/>
-        <w:t>‘Father and mother’ could be different names with different implications but refer to one God. The polyonymous phenomenon is common and reasonable in the Bible. The first man has two names: God called him ‘Adam’ with implication of dust (Gen2:7), but Adam called himself ‘man’ (</w:t>
-      </w:r>
-      <w:proofErr w:type="spellStart"/>
-      <w:r>
-        <w:rPr>
-          <w:i/>
-          <w:iCs/>
-        </w:rPr>
-        <w:t>ish</w:t>
-      </w:r>
-      <w:proofErr w:type="spellEnd"/>
-      <w:r>
-        <w:t>) as contrast to ‘woman’</w:t>
-      </w:r>
-      <w:r>
-        <w:t xml:space="preserve"> (</w:t>
-      </w:r>
-      <w:proofErr w:type="spellStart"/>
-      <w:r>
-        <w:rPr>
-          <w:i/>
-          <w:iCs/>
-        </w:rPr>
-        <w:t>ishah</w:t>
-      </w:r>
-      <w:proofErr w:type="spellEnd"/>
-      <w:r>
-        <w:t>)</w:t>
-      </w:r>
-      <w:r>
-        <w:t xml:space="preserve"> (Gen 2:23). The first lady also has two names: God called her ‘woman’ (</w:t>
-      </w:r>
-      <w:proofErr w:type="spellStart"/>
-      <w:r>
-        <w:t>ishah</w:t>
-      </w:r>
-      <w:proofErr w:type="spellEnd"/>
-      <w:r>
-        <w:t xml:space="preserve">) with implication of helper (Gen2:22), but Adam called her ‘Eve’ later after the Fall (Gen3:20) which implied ‘mother of all living.’ There are at least three most </w:t>
-      </w:r>
-      <w:r>
-        <w:lastRenderedPageBreak/>
-        <w:t xml:space="preserve">frequently used names for God (Elohim, </w:t>
-      </w:r>
-      <w:proofErr w:type="spellStart"/>
-      <w:r>
-        <w:t>Yehweh</w:t>
-      </w:r>
-      <w:proofErr w:type="spellEnd"/>
-      <w:r>
-        <w:t xml:space="preserve">, Adonai) in the OT (See table: </w:t>
-      </w:r>
-      <w:r>
-        <w:rPr>
-          <w:i/>
-          <w:iCs/>
-        </w:rPr>
-        <w:t>Form of Address of God</w:t>
-      </w:r>
-      <w:r>
-        <w:t>)</w:t>
-      </w:r>
-      <w:r>
-        <w:rPr>
-          <w:rStyle w:val="FootnoteReference"/>
-        </w:rPr>
-        <w:footnoteReference w:id="49"/>
-      </w:r>
-      <w:r>
-        <w:t>. Jesus referred to himself with at least seven different names in the Gospels.</w:t>
-      </w:r>
-    </w:p>
-    <w:p>
-      <w:pPr>
-        <w:spacing w:line="480" w:lineRule="auto"/>
-      </w:pPr>
-      <w:r>
-        <w:tab/>
-        <w:t xml:space="preserve">There also exists evidence from the other cultures. For example, </w:t>
-      </w:r>
-      <w:r>
-        <w:rPr>
-          <w:color w:val="000000"/>
-          <w:shd w:val="clear" w:color="auto" w:fill="FFFFFF"/>
-        </w:rPr>
-        <w:t xml:space="preserve"> in Islam and the Quran, </w:t>
-      </w:r>
-      <w:r>
-        <w:t xml:space="preserve"> </w:t>
-      </w:r>
-      <w:r>
-        <w:rPr>
-          <w:color w:val="000000"/>
-          <w:shd w:val="clear" w:color="auto" w:fill="FFFFFF"/>
-        </w:rPr>
-        <w:t xml:space="preserve">some scholars found that God was revealed as father-mother. </w:t>
-      </w:r>
-      <w:r>
-        <w:rPr>
-          <w:rStyle w:val="FootnoteReference"/>
-          <w:color w:val="000000"/>
-          <w:shd w:val="clear" w:color="auto" w:fill="FFFFFF"/>
-        </w:rPr>
-        <w:footnoteReference w:id="50"/>
-      </w:r>
-      <w:r>
-        <w:rPr>
-          <w:color w:val="000000"/>
-          <w:shd w:val="clear" w:color="auto" w:fill="FFFFFF"/>
-        </w:rPr>
-        <w:t xml:space="preserve">  </w:t>
-      </w:r>
-      <w:r>
-        <w:br/>
-      </w:r>
-      <w:r>
-        <w:tab/>
-        <w:t>In Genesis 2:24, the word ‘father’ could refer to God implying that Adam was first created from the dust of the ground. The word ‘mother’ could refer to God implying that Eve was created from the ribs of Adam.  The association between ‘</w:t>
-      </w:r>
-      <w:proofErr w:type="spellStart"/>
-      <w:r>
-        <w:t>Yehweh</w:t>
-      </w:r>
-      <w:proofErr w:type="spellEnd"/>
-      <w:r>
-        <w:t>’ and ‘Eve’ and ‘mother of living things’ infers that the word ‘mother’ is a name referring to the God of Eve.  Similarly, ‘father’ is a name referring the God of Adam.</w:t>
-      </w:r>
-      <w:r>
-        <w:br/>
-      </w:r>
-      <w:r>
-        <w:tab/>
-        <w:t xml:space="preserve">When Adam was saying ‘father and mother,’ he was representing both himself and Eve (man and woman) to talk with Creator God. Adam’s calling God  mother is equivalent to calling someone the father-in-law – it was respectful to Eve and an honor of God. Genesis 2:24 indicates that Adam had a good sense in personhood and identity among himself, Eve and the trinitarian God. </w:t>
-      </w:r>
-      <w:r>
-        <w:br/>
-      </w:r>
-      <w:r>
-        <w:tab/>
-        <w:t xml:space="preserve">People have difficulties expecting ‘father’ and ‘mother’ as two names for one God before the Fall of man, because, after the Fall of man, ‘father’ and ‘mother’ in human culture always refer to two individuals. Such a cultural mandate is so strong that many are driven to think of one God as two: god and goddess, or heavenly father and heavenly mother.  </w:t>
-      </w:r>
-    </w:p>
-    <w:p>
-      <w:pPr>
-        <w:spacing w:line="480" w:lineRule="auto"/>
-        <w:rPr>
-          <w:b/>
-          <w:bCs/>
-        </w:rPr>
-      </w:pPr>
-      <w:r>
-        <w:tab/>
-      </w:r>
-      <w:r>
-        <w:br/>
-        <w:t xml:space="preserve"> </w:t>
-      </w:r>
-      <w:r>
-        <w:rPr>
-          <w:b/>
-          <w:bCs/>
-        </w:rPr>
-        <w:t>E. ‘Father and Mother’ : Adam’s Right and Capability from God</w:t>
-      </w:r>
-    </w:p>
-    <w:p>
-      <w:pPr>
-        <w:spacing w:line="480" w:lineRule="auto"/>
-      </w:pPr>
-      <w:r>
-        <w:lastRenderedPageBreak/>
-        <w:tab/>
-        <w:t>God called the first man 'Adam' (Gen2:7, Gen3:9), but Adam called himself as ‘man’ (</w:t>
-      </w:r>
-      <w:proofErr w:type="spellStart"/>
-      <w:r>
-        <w:t>ish</w:t>
-      </w:r>
-      <w:proofErr w:type="spellEnd"/>
-      <w:r>
-        <w:t xml:space="preserve">). God did not tell Adam the name of God, but God gave Adam the capability of naming and the right of freedom of speech. Before ‘father and mother’ first used in Genesis 2:24, Adam had already given many names for all kinds of animals (2:20).  To call God as ‘father and mother’ has no any legal or moral issue for Adam. </w:t>
-      </w:r>
-      <w:r>
-        <w:br/>
-      </w:r>
-      <w:r>
-        <w:tab/>
-        <w:t>In Genesis 2, the description of how Adam gave names of animals (Gen2:19-20), was inserted between the verses about the need for a helper (2:8) and the verse about how the helper was created (Gen2:21-22). The familial vocabularies 'father', 'mother', 'man' (</w:t>
-      </w:r>
-      <w:proofErr w:type="spellStart"/>
-      <w:r>
-        <w:t>ish</w:t>
-      </w:r>
-      <w:proofErr w:type="spellEnd"/>
-      <w:r>
-        <w:t>) and 'woman' (</w:t>
-      </w:r>
-      <w:proofErr w:type="spellStart"/>
-      <w:r>
-        <w:t>ishah</w:t>
-      </w:r>
-      <w:proofErr w:type="spellEnd"/>
-      <w:r>
-        <w:t>) appeared after the helper was created. These familial terms were never used before in Genesis. Such a kind of structure suggests that familial vocabulary ‘father and mother’ were invented and given by Adam, even though it was possibly under the inspiration of God.</w:t>
-      </w:r>
-    </w:p>
-    <w:p>
-      <w:pPr>
-        <w:spacing w:line="480" w:lineRule="auto"/>
-      </w:pPr>
-    </w:p>
-    <w:p>
-      <w:pPr>
-        <w:spacing w:line="480" w:lineRule="auto"/>
-      </w:pPr>
-      <w:r>
-        <w:rPr>
-          <w:b/>
-          <w:bCs/>
-        </w:rPr>
-        <w:t>F. ‘Father and Mother’ : intimate relationship between Adam and God</w:t>
-      </w:r>
-      <w:r>
-        <w:br/>
-        <w:t xml:space="preserve"> </w:t>
-      </w:r>
-      <w:r>
-        <w:tab/>
-        <w:t xml:space="preserve">Right before Adam began to disclose his first speech, it was God who brought Eve to Adam (Gen2:23). Hence, God was the middleman between Adam and Eve; God organized the meeting; God was the host. It was the most special moment in human history when Adam first time spoke in front of both God and Eve. In such an important event, it would be plausible for Adam to speak something related to three of them (Adam, Eve and God) </w:t>
-      </w:r>
-    </w:p>
-    <w:p>
-      <w:pPr>
-        <w:spacing w:line="480" w:lineRule="auto"/>
-      </w:pPr>
-      <w:r>
-        <w:tab/>
-        <w:t>It’s not hard to find that Adam’s speech (Gen2:23) was inspired by God. Genesis 2:21 shows that when God was creating Eve, Adam was asleep. Without the inspiration or instruction of God, Adam was not able to say that the woman was from his ribs and flesh (2:23). Likewise, without the inspiration or instruction of God, Adam was not able to say his father and mother (2:24).</w:t>
-      </w:r>
-      <w:r>
-        <w:br/>
-      </w:r>
-      <w:r>
-        <w:lastRenderedPageBreak/>
-        <w:tab/>
-        <w:t xml:space="preserve">Genesis 2 shows that Adam was directly created and educated by God (Gen2:16-17). Obviously Adam was not only created earlier than Eve, but also knew more than Eve. More accurately, Adam knew God more than anyone else among all human beings. </w:t>
-      </w:r>
-      <w:r>
-        <w:br/>
-      </w:r>
-      <w:r>
-        <w:tab/>
-        <w:t xml:space="preserve">The words ‘father and mother’ could be a reaction of the satisfaction of Adam after God gave him the helper (2:22). The words ‘father and mother’ in Adam’s speech reflected an intimate lovely relationship between God and Adam. Unfortunately, it was the last speech for Adam before the Fall. Among creatures, only Adam had such privilage right from God to call God ‘father’, and only Adam had such intimate relationship with God. </w:t>
-      </w:r>
-    </w:p>
-    <w:p>
-      <w:pPr>
-        <w:spacing w:line="480" w:lineRule="auto"/>
-      </w:pPr>
-      <w:r>
-        <w:br/>
-      </w:r>
-      <w:r>
-        <w:rPr>
-          <w:b/>
-          <w:bCs/>
-        </w:rPr>
-        <w:t>G. Summary of Origin of Father and Mother</w:t>
-      </w:r>
-    </w:p>
-    <w:p>
-      <w:pPr>
-        <w:spacing w:line="480" w:lineRule="auto"/>
-      </w:pPr>
-      <w:r>
-        <w:tab/>
-        <w:t xml:space="preserve">The Hebraic words ‘father and mother’ (Gen 2:24) only appears once before the Fall. Although, its meanings are obscure before the Fall, the first usages after the Fall shows that ‘father’ and ‘mother’ originally refer to the Creator God. The phrase ‘mother of the living’ (3:20) refers to a goddess in human culture. For ‘father of those who live tent and raise stock’(4:20 NIV) and ‘father of those who play harp and flute’ (4:21 NIV), some versions translate ‘father’ into ‘the first’ (NLT, NET) or ‘first person’ (GWR) or ‘ancestor’ (GNT, ISV). None of those refers to biological parents. </w:t>
-      </w:r>
-    </w:p>
-    <w:p>
-      <w:pPr>
-        <w:spacing w:line="480" w:lineRule="auto"/>
-      </w:pPr>
-      <w:r>
-        <w:tab/>
-        <w:t xml:space="preserve">God uses ‘father’ and ‘mother’ to refer to Himself. Sarah, “mother of nations” (Gen 17:16) and Abraham, ‘father of nations” (17:4-5) refer to the nations of God, the kingdom of heaven, the church of Jesus.  The initial words ‘father’ and ‘mother’ have nothing to do with biological parents.  </w:t>
-      </w:r>
-    </w:p>
-    <w:p>
-      <w:pPr>
-        <w:spacing w:line="480" w:lineRule="auto"/>
-      </w:pPr>
-      <w:r>
-        <w:rPr>
-          <w:b/>
-          <w:bCs/>
-        </w:rPr>
-        <w:tab/>
-      </w:r>
-      <w:r>
-        <w:rPr>
-          <w:color w:val="000000" w:themeColor="text1"/>
-          <w:shd w:val="clear" w:color="auto" w:fill="FFFFFF"/>
-        </w:rPr>
-        <w:t>The</w:t>
-      </w:r>
-      <w:r>
-        <w:t xml:space="preserve"> motifs of Adam-father-Elohim and Eve-Mother-</w:t>
-      </w:r>
-      <w:proofErr w:type="spellStart"/>
-      <w:r>
-        <w:t>Yehweh</w:t>
-      </w:r>
-      <w:proofErr w:type="spellEnd"/>
-      <w:r>
-        <w:t xml:space="preserve"> found in Genesis reveal that ‘father’ and ‘mother’ are polyonymous for one God with different implications: the word ‘father’ </w:t>
-      </w:r>
-      <w:r>
-        <w:lastRenderedPageBreak/>
-        <w:t xml:space="preserve">implies that Adam was first created from the dust of the ground; the word ‘mother’ implies that Eve was created from the ribs of Adam.  The word ‘mother’ is a name reserved for woman Eve; ‘father’ is a name deserved for man Adam. </w:t>
-      </w:r>
-    </w:p>
-    <w:p>
-      <w:pPr>
-        <w:spacing w:line="480" w:lineRule="auto"/>
-      </w:pPr>
-      <w:r>
-        <w:tab/>
-        <w:t>The paired symmetric motifs, which are parallel to ‘male and female’ and the double name of God (</w:t>
-      </w:r>
-      <w:proofErr w:type="spellStart"/>
-      <w:r>
-        <w:t>Yehweh</w:t>
-      </w:r>
-      <w:proofErr w:type="spellEnd"/>
-      <w:r>
-        <w:t xml:space="preserve"> Elohim), are the characteristics of the likeness of God and have nothing to do with gender or sex. </w:t>
-      </w:r>
-    </w:p>
-    <w:p>
-      <w:pPr>
-        <w:spacing w:line="480" w:lineRule="auto"/>
-        <w:rPr>
-          <w:b/>
-          <w:bCs/>
-        </w:rPr>
-      </w:pPr>
-      <w:r>
-        <w:tab/>
-        <w:t>Adam’s total three speeches (2:23, 3:10, 12) reveal that Adam does not know God’s name and his name. ‘Adam’ is a name used for narrative and audience. Adam and God use pronouns to call each other (3:9-12). But they know and use the name ‘woman’ (</w:t>
-      </w:r>
-      <w:proofErr w:type="spellStart"/>
-      <w:r>
-        <w:t>ishah</w:t>
-      </w:r>
-      <w:proofErr w:type="spellEnd"/>
-      <w:r>
-        <w:t>) in their conversation, which is given by God. The word ‘man’ (</w:t>
-      </w:r>
-      <w:proofErr w:type="spellStart"/>
-      <w:r>
-        <w:t>ish</w:t>
-      </w:r>
-      <w:proofErr w:type="spellEnd"/>
-      <w:r>
-        <w:t>), ‘father’ (aba) and ‘mother’ (amah) are etymologically derived from ‘woman’ (</w:t>
-      </w:r>
-      <w:proofErr w:type="spellStart"/>
-      <w:r>
-        <w:t>ishah</w:t>
-      </w:r>
-      <w:proofErr w:type="spellEnd"/>
-      <w:r>
-        <w:t xml:space="preserve">). If the name ‘man’ is given by Adam, it’s plausible that ‘his father and mother’ are given by Adam. If the words man and woman refer to Adam and Eve, the words father and mother have to refer to their creator.  </w:t>
-      </w:r>
-    </w:p>
-    <w:p>
-      <w:pPr>
-        <w:spacing w:line="480" w:lineRule="auto"/>
-      </w:pPr>
-      <w:r>
-        <w:tab/>
-        <w:t>Human beings began to use ‘</w:t>
-      </w:r>
-      <w:proofErr w:type="spellStart"/>
-      <w:r>
-        <w:t>Yhwh</w:t>
-      </w:r>
-      <w:proofErr w:type="spellEnd"/>
-      <w:r>
-        <w:t>’ (</w:t>
-      </w:r>
-      <w:proofErr w:type="spellStart"/>
-      <w:r>
-        <w:t>יְהֹוָה</w:t>
-      </w:r>
-      <w:proofErr w:type="spellEnd"/>
-      <w:r>
-        <w:t xml:space="preserve">, </w:t>
-      </w:r>
-      <w:proofErr w:type="spellStart"/>
-      <w:r>
-        <w:t>yhwy</w:t>
-      </w:r>
-      <w:proofErr w:type="spellEnd"/>
-      <w:r>
-        <w:t xml:space="preserve">)  to infer God’s name after Seth begot a son </w:t>
-      </w:r>
-      <w:proofErr w:type="spellStart"/>
-      <w:r>
-        <w:t>Enosh</w:t>
-      </w:r>
-      <w:proofErr w:type="spellEnd"/>
-      <w:r>
-        <w:t xml:space="preserve"> when man began to call on God’s name (</w:t>
-      </w:r>
-      <w:proofErr w:type="spellStart"/>
-      <w:r>
-        <w:t>יְהֹוָה</w:t>
-      </w:r>
-      <w:proofErr w:type="spellEnd"/>
-      <w:r>
-        <w:t xml:space="preserve">, </w:t>
-      </w:r>
-      <w:proofErr w:type="spellStart"/>
-      <w:r>
-        <w:t>yhwy</w:t>
-      </w:r>
-      <w:proofErr w:type="spellEnd"/>
-      <w:r>
-        <w:t xml:space="preserve">) (Gen 4:26). The first person whom God revealed his name to is Abraham. God said to Abraham, </w:t>
-      </w:r>
-      <w:proofErr w:type="spellStart"/>
-      <w:r>
-        <w:t>אֲנִי־אֵל</w:t>
-      </w:r>
-      <w:proofErr w:type="spellEnd"/>
-      <w:r>
-        <w:t xml:space="preserve"> שַׁדַּי (I am God Almighty) (Gen17:1), where God used singular form of ‘God’ (</w:t>
-      </w:r>
-      <w:proofErr w:type="spellStart"/>
-      <w:r>
-        <w:t>אֵל</w:t>
-      </w:r>
-      <w:proofErr w:type="spellEnd"/>
-      <w:r>
-        <w:t xml:space="preserve">  </w:t>
-      </w:r>
-      <w:r>
-        <w:rPr>
-          <w:i/>
-          <w:iCs/>
-        </w:rPr>
-        <w:t>El</w:t>
-      </w:r>
-      <w:r>
-        <w:t>).</w:t>
-      </w:r>
-    </w:p>
-    <w:p>
-      <w:pPr>
-        <w:spacing w:line="480" w:lineRule="auto"/>
-      </w:pPr>
-      <w:r>
-        <w:tab/>
-        <w:t xml:space="preserve">Adam is the only one who has both the naming capability and the privilege to give names for the Creator due to his close relationship with God. All other people are not eligible even they have naming capability. In genesis 2:24, Adam uses the third person single masculine pronoun (his father: </w:t>
-      </w:r>
-      <w:proofErr w:type="spellStart"/>
-      <w:r>
-        <w:t>אָב</w:t>
-      </w:r>
-      <w:proofErr w:type="spellEnd"/>
-      <w:r>
-        <w:t>ִ֔</w:t>
-      </w:r>
-      <w:proofErr w:type="spellStart"/>
-      <w:r>
-        <w:t>יו</w:t>
-      </w:r>
-      <w:proofErr w:type="spellEnd"/>
-      <w:r>
-        <w:t xml:space="preserve"> and his mother: </w:t>
-      </w:r>
-      <w:proofErr w:type="spellStart"/>
-      <w:r>
-        <w:t>אִמ</w:t>
-      </w:r>
-      <w:proofErr w:type="spellEnd"/>
-      <w:r>
-        <w:t xml:space="preserve">ּ֤וֹ) to infer the Creator not only of himself, but also of Eve and all humanity. No other people has such right.    </w:t>
-      </w:r>
-    </w:p>
-    <w:p>
-      <w:pPr>
-        <w:spacing w:line="480" w:lineRule="auto"/>
-      </w:pPr>
-      <w:r>
-        <w:lastRenderedPageBreak/>
-        <w:tab/>
-        <w:t xml:space="preserve">The different Hebraic pronominal suffix (‘his’, </w:t>
-      </w:r>
-      <w:proofErr w:type="spellStart"/>
-      <w:r>
-        <w:t>יו</w:t>
-      </w:r>
-      <w:proofErr w:type="spellEnd"/>
-      <w:r>
-        <w:t xml:space="preserve">  and וֹ) implies a subtle difference in relationship between the two motif lines: ‘Adam-Father’ and ‘Eve-Mother’ as ‘Adam’s Father’ and ‘Eve’s Mother.’ Adam’s calling mother is a little bit like calling the mother-in-law for marriage ordinance.        </w:t>
-      </w:r>
-    </w:p>
-    <w:p>
-      <w:pPr>
-        <w:spacing w:line="480" w:lineRule="auto"/>
-      </w:pPr>
-      <w:r>
-        <w:br/>
-      </w:r>
-      <w:r>
-        <w:rPr>
-          <w:b/>
-          <w:bCs/>
-          <w:u w:val="single"/>
-        </w:rPr>
-        <w:t xml:space="preserve">6. Summary of Etiological study </w:t>
-      </w:r>
-      <w:r>
-        <w:rPr>
-          <w:b/>
-          <w:bCs/>
-        </w:rPr>
-        <w:t xml:space="preserve"> </w:t>
-      </w:r>
-    </w:p>
-    <w:p>
-      <w:pPr>
-        <w:spacing w:line="480" w:lineRule="auto"/>
-      </w:pPr>
-      <w:r>
-        <w:tab/>
-        <w:t xml:space="preserve">Etymology and Etiology are common in that both are a study about the origination. The difference between them is that etymology focuses on the literal word, whereas etiology focuses on the real instance. Although the two studies are in different disciplines, they are inextricably indispensable and they emerge at the same time and complement to each other. </w:t>
-      </w:r>
-    </w:p>
-    <w:p>
-      <w:pPr>
-        <w:spacing w:line="480" w:lineRule="auto"/>
-      </w:pPr>
-      <w:r>
-        <w:rPr>
-          <w:b/>
-          <w:bCs/>
-        </w:rPr>
-        <w:tab/>
-      </w:r>
-      <w:r>
-        <w:t xml:space="preserve">Etymological and Etiological study on Genesis 1-2 reveals that, before God created man, God prepared the light, air, time, food and all necessities. During the creation of man, God also created helper. Moreover, not only God created the first nuclear family, but also God joint the first family and authorized the first man to have signed the first covenant that is Genesis 2:24. </w:t>
-      </w:r>
-    </w:p>
-    <w:p>
-      <w:pPr>
-        <w:spacing w:line="480" w:lineRule="auto"/>
-        <w:rPr>
-          <w:b/>
-          <w:bCs/>
-        </w:rPr>
-      </w:pPr>
-      <w:r>
-        <w:tab/>
-        <w:t>The above study can conclude that Genesis 2:24 is one of the most significant verses in Genesis and the Bible.  It is not only the climax in the Adam’s first speech but also the climax in God’s creation among the seven days.  It is a real mark of the end of the creation of man and woman</w:t>
-      </w:r>
-      <w:r>
-        <w:rPr>
-          <w:b/>
-          <w:bCs/>
-        </w:rPr>
-        <w:t xml:space="preserve">. </w:t>
-      </w:r>
-      <w:r>
-        <w:t xml:space="preserve">It is also a mark of the beginning of the first nuclear family in the world, which is the prototype of the church and the kingdom of heaven of Jesus. Adam’s first speech is not only the first speech of man, but also the first inspired prediction in the world. Adam can be considered as the first prophet among human beings. Genesis 2:24 can be considered as the first covenant between God and man, the initial version of the Mosaic familial law and constitution, the first </w:t>
-      </w:r>
-      <w:r>
-        <w:lastRenderedPageBreak/>
-        <w:t xml:space="preserve">love and oath between man and woman,  the first missiological commission for God, the initial version of Jesus’ great commission command.  </w:t>
+        <w:t xml:space="preserve">between God and man, the initial version of the Mosaic familial law and constitution, the first love and oath between man and woman,  the first missiological commission for God, the initial version of Jesus’ great commission command.  </w:t>
       </w:r>
       <w:r>
         <w:rPr>

</xml_diff>